<commit_message>
Concluding the first dashboard
</commit_message>
<xml_diff>
--- a/Internship Report.docx
+++ b/Internship Report.docx
@@ -1568,16 +1568,7 @@
           <w:bCs/>
           <w:color w:val="272C37"/>
         </w:rPr>
-        <w:t>Principle</w:t>
-      </w:r>
-      <w:r>
-        <w:rPr>
-          <w:rFonts w:ascii="Roboto" w:hAnsi="Roboto"/>
-          <w:b/>
-          <w:bCs/>
-          <w:color w:val="272C37"/>
-        </w:rPr>
-        <w:t>s :</w:t>
+        <w:t>Principles :</w:t>
       </w:r>
       <w:proofErr w:type="gramEnd"/>
     </w:p>
@@ -2092,201 +2083,152 @@
           <w:rFonts w:ascii="Roboto" w:hAnsi="Roboto"/>
           <w:color w:val="323E48"/>
         </w:rPr>
-        <w:t>Data extraction is the process of collecting or retrieving disparate types of data from a variety of sources, many of which may be poorly organized or completely unstructured. </w:t>
-      </w:r>
+        <w:t xml:space="preserve">Data extraction is the process of collecting or retrieving disparate types of data from a variety of sources, many of which may be poorly organized or completely unstructured. Data Extraction makes it possible to consolidate, process, and refine data so that it can be stored in a centralized location </w:t>
+      </w:r>
+      <w:proofErr w:type="gramStart"/>
       <w:r>
         <w:rPr>
           <w:rFonts w:ascii="Roboto" w:hAnsi="Roboto"/>
           <w:color w:val="323E48"/>
         </w:rPr>
-        <w:t>Data Extraction</w:t>
-      </w:r>
+        <w:t>in order to</w:t>
+      </w:r>
+      <w:proofErr w:type="gramEnd"/>
       <w:r>
         <w:rPr>
           <w:rFonts w:ascii="Roboto" w:hAnsi="Roboto"/>
           <w:color w:val="323E48"/>
         </w:rPr>
-        <w:t> makes it possible to consolidate,</w:t>
-      </w:r>
-      <w:r>
+        <w:t xml:space="preserve"> be transformed. These locations may be on-site, cloud-based, or a hybrid of the two.</w:t>
+      </w:r>
+    </w:p>
+    <w:p>
+      <w:pPr>
+        <w:pStyle w:val="NormalWeb"/>
+        <w:shd w:val="clear" w:color="auto" w:fill="FFFFFF"/>
+        <w:spacing w:before="0" w:beforeAutospacing="0" w:after="390" w:afterAutospacing="0" w:line="390" w:lineRule="atLeast"/>
         <w:rPr>
           <w:rFonts w:ascii="Roboto" w:hAnsi="Roboto"/>
           <w:color w:val="323E48"/>
         </w:rPr>
-        <w:t xml:space="preserve"> process</w:t>
-      </w:r>
-      <w:r>
+      </w:pPr>
+    </w:p>
+    <w:p>
+      <w:pPr>
+        <w:pStyle w:val="NormalWeb"/>
+        <w:shd w:val="clear" w:color="auto" w:fill="FFFFFF"/>
+        <w:spacing w:before="0" w:beforeAutospacing="0" w:after="390" w:afterAutospacing="0" w:line="390" w:lineRule="atLeast"/>
         <w:rPr>
           <w:rFonts w:ascii="Roboto" w:hAnsi="Roboto"/>
           <w:color w:val="323E48"/>
         </w:rPr>
-        <w:t xml:space="preserve">, and refine data so that it can be stored in a centralized location </w:t>
-      </w:r>
-      <w:proofErr w:type="gramStart"/>
+      </w:pPr>
       <w:r>
         <w:rPr>
           <w:rFonts w:ascii="Roboto" w:hAnsi="Roboto"/>
           <w:color w:val="323E48"/>
         </w:rPr>
-        <w:t>in order to</w:t>
-      </w:r>
-      <w:proofErr w:type="gramEnd"/>
+        <w:t>1.</w:t>
+      </w:r>
+      <w:proofErr w:type="gramStart"/>
       <w:r>
         <w:rPr>
           <w:rFonts w:ascii="Roboto" w:hAnsi="Roboto"/>
           <w:color w:val="323E48"/>
         </w:rPr>
-        <w:t xml:space="preserve"> be transformed. These locations may be on-site, cloud-based, or a hybrid of the two.</w:t>
-      </w:r>
-    </w:p>
-    <w:p>
-      <w:pPr>
-        <w:pStyle w:val="NormalWeb"/>
-        <w:shd w:val="clear" w:color="auto" w:fill="FFFFFF"/>
-        <w:spacing w:before="0" w:beforeAutospacing="0" w:after="390" w:afterAutospacing="0" w:line="390" w:lineRule="atLeast"/>
+        <w:t>Extraction :</w:t>
+      </w:r>
+      <w:proofErr w:type="gramEnd"/>
+      <w:r>
         <w:rPr>
           <w:rFonts w:ascii="Roboto" w:hAnsi="Roboto"/>
           <w:color w:val="323E48"/>
         </w:rPr>
-      </w:pPr>
-    </w:p>
-    <w:p>
-      <w:pPr>
-        <w:pStyle w:val="NormalWeb"/>
-        <w:shd w:val="clear" w:color="auto" w:fill="FFFFFF"/>
-        <w:spacing w:before="0" w:beforeAutospacing="0" w:after="390" w:afterAutospacing="0" w:line="390" w:lineRule="atLeast"/>
+        <w:t xml:space="preserve"> Data is taken from one or more sources or systems. The extraction locates and identifies relevant data, then prepares it for processing or transformation. Extraction allows </w:t>
+      </w:r>
+      <w:proofErr w:type="gramStart"/>
+      <w:r>
         <w:rPr>
           <w:rFonts w:ascii="Roboto" w:hAnsi="Roboto"/>
           <w:color w:val="323E48"/>
         </w:rPr>
-      </w:pPr>
+        <w:t>many different kinds of</w:t>
+      </w:r>
+      <w:proofErr w:type="gramEnd"/>
       <w:r>
         <w:rPr>
           <w:rFonts w:ascii="Roboto" w:hAnsi="Roboto"/>
           <w:color w:val="323E48"/>
         </w:rPr>
-        <w:t>1.</w:t>
-      </w:r>
-      <w:proofErr w:type="gramStart"/>
-      <w:r>
+        <w:t xml:space="preserve"> data to be combined and ultimately mined for business intelligence.</w:t>
+      </w:r>
+    </w:p>
+    <w:p>
+      <w:pPr>
+        <w:pStyle w:val="NormalWeb"/>
+        <w:shd w:val="clear" w:color="auto" w:fill="FFFFFF"/>
+        <w:spacing w:before="0" w:beforeAutospacing="0" w:after="390" w:afterAutospacing="0" w:line="390" w:lineRule="atLeast"/>
         <w:rPr>
           <w:rFonts w:ascii="Roboto" w:hAnsi="Roboto"/>
           <w:color w:val="323E48"/>
         </w:rPr>
-        <w:t>Extraction :</w:t>
-      </w:r>
-      <w:proofErr w:type="gramEnd"/>
+      </w:pPr>
       <w:r>
         <w:rPr>
           <w:rFonts w:ascii="Roboto" w:hAnsi="Roboto"/>
           <w:color w:val="323E48"/>
         </w:rPr>
-        <w:t xml:space="preserve"> </w:t>
-      </w:r>
+        <w:t xml:space="preserve">2. </w:t>
+      </w:r>
+      <w:proofErr w:type="gramStart"/>
       <w:r>
         <w:rPr>
           <w:rFonts w:ascii="Roboto" w:hAnsi="Roboto"/>
           <w:color w:val="323E48"/>
         </w:rPr>
-        <w:t xml:space="preserve">Data is taken from one or more sources or systems. The extraction locates and identifies relevant data, then prepares it for processing or transformation. Extraction allows </w:t>
-      </w:r>
-      <w:proofErr w:type="gramStart"/>
+        <w:t>Transformation :</w:t>
+      </w:r>
+      <w:proofErr w:type="gramEnd"/>
       <w:r>
         <w:rPr>
           <w:rFonts w:ascii="Roboto" w:hAnsi="Roboto"/>
           <w:color w:val="323E48"/>
         </w:rPr>
-        <w:t>many different kinds of</w:t>
-      </w:r>
-      <w:proofErr w:type="gramEnd"/>
-      <w:r>
+        <w:t xml:space="preserve"> Once the data has been successfully extracted, it is ready to be refined. During the transformation phase, data is sorted, organized, and cleansed. For example, duplicate entries will be deleted, missing values removed or enriched, and audits will be performed to produce data that is reliable, consistent, and usable.</w:t>
+      </w:r>
+    </w:p>
+    <w:p>
+      <w:pPr>
+        <w:pStyle w:val="NormalWeb"/>
+        <w:shd w:val="clear" w:color="auto" w:fill="FFFFFF"/>
+        <w:spacing w:before="0" w:beforeAutospacing="0" w:after="390" w:afterAutospacing="0" w:line="390" w:lineRule="atLeast"/>
         <w:rPr>
           <w:rFonts w:ascii="Roboto" w:hAnsi="Roboto"/>
           <w:color w:val="323E48"/>
         </w:rPr>
-        <w:t xml:space="preserve"> data to be combined and ultimately mined for business intelligence.</w:t>
-      </w:r>
-    </w:p>
-    <w:p>
-      <w:pPr>
-        <w:pStyle w:val="NormalWeb"/>
-        <w:shd w:val="clear" w:color="auto" w:fill="FFFFFF"/>
-        <w:spacing w:before="0" w:beforeAutospacing="0" w:after="390" w:afterAutospacing="0" w:line="390" w:lineRule="atLeast"/>
+      </w:pPr>
+      <w:r>
         <w:rPr>
           <w:rFonts w:ascii="Roboto" w:hAnsi="Roboto"/>
           <w:color w:val="323E48"/>
         </w:rPr>
-      </w:pPr>
+        <w:t xml:space="preserve">3. </w:t>
+      </w:r>
+      <w:proofErr w:type="gramStart"/>
       <w:r>
         <w:rPr>
           <w:rFonts w:ascii="Roboto" w:hAnsi="Roboto"/>
           <w:color w:val="323E48"/>
         </w:rPr>
-        <w:t xml:space="preserve">2. </w:t>
-      </w:r>
-      <w:proofErr w:type="gramStart"/>
+        <w:t>Loading :</w:t>
+      </w:r>
+      <w:proofErr w:type="gramEnd"/>
       <w:r>
         <w:rPr>
           <w:rFonts w:ascii="Roboto" w:hAnsi="Roboto"/>
           <w:color w:val="323E48"/>
         </w:rPr>
-        <w:t>Transformation :</w:t>
-      </w:r>
-      <w:proofErr w:type="gramEnd"/>
-      <w:r>
-        <w:rPr>
-          <w:rFonts w:ascii="Roboto" w:hAnsi="Roboto"/>
-          <w:color w:val="323E48"/>
-        </w:rPr>
-        <w:t xml:space="preserve"> </w:t>
-      </w:r>
-      <w:r>
-        <w:rPr>
-          <w:rFonts w:ascii="Roboto" w:hAnsi="Roboto"/>
-          <w:color w:val="323E48"/>
-        </w:rPr>
-        <w:t>Once the data has been successfully extracted, it is ready to be refined. During the transformation phase, data is sorted, organized, and cleansed. For example, duplicate entries will be deleted, missing values removed or enriched, and audits will be performed to produce data that is reliable, consistent, and usable.</w:t>
-      </w:r>
-    </w:p>
-    <w:p>
-      <w:pPr>
-        <w:pStyle w:val="NormalWeb"/>
-        <w:shd w:val="clear" w:color="auto" w:fill="FFFFFF"/>
-        <w:spacing w:before="0" w:beforeAutospacing="0" w:after="390" w:afterAutospacing="0" w:line="390" w:lineRule="atLeast"/>
-        <w:rPr>
-          <w:rFonts w:ascii="Roboto" w:hAnsi="Roboto"/>
-          <w:color w:val="323E48"/>
-        </w:rPr>
-      </w:pPr>
-      <w:r>
-        <w:rPr>
-          <w:rFonts w:ascii="Roboto" w:hAnsi="Roboto"/>
-          <w:color w:val="323E48"/>
-        </w:rPr>
-        <w:t xml:space="preserve">3. </w:t>
-      </w:r>
-      <w:proofErr w:type="gramStart"/>
-      <w:r>
-        <w:rPr>
-          <w:rFonts w:ascii="Roboto" w:hAnsi="Roboto"/>
-          <w:color w:val="323E48"/>
-        </w:rPr>
-        <w:t>Loading :</w:t>
-      </w:r>
-      <w:proofErr w:type="gramEnd"/>
-      <w:r>
-        <w:rPr>
-          <w:rFonts w:ascii="Roboto" w:hAnsi="Roboto"/>
-          <w:color w:val="323E48"/>
-        </w:rPr>
-        <w:t xml:space="preserve"> </w:t>
-      </w:r>
-      <w:r>
-        <w:rPr>
-          <w:rFonts w:ascii="Roboto" w:hAnsi="Roboto"/>
-          <w:color w:val="323E48"/>
-        </w:rPr>
-        <w:t>The transformed,</w:t>
+        <w:t xml:space="preserve"> The transformed,</w:t>
       </w:r>
       <w:r>
         <w:rPr>
@@ -2779,15 +2721,350 @@
     </w:p>
     <w:p>
       <w:pPr>
-        <w:pStyle w:val="NormalWeb"/>
-        <w:shd w:val="clear" w:color="auto" w:fill="FFFFFF"/>
-        <w:spacing w:before="0" w:beforeAutospacing="0" w:after="390" w:afterAutospacing="0" w:line="390" w:lineRule="atLeast"/>
-        <w:rPr>
-          <w:rFonts w:ascii="Arial" w:hAnsi="Arial" w:cs="Arial"/>
+        <w:rPr>
+          <w:rFonts w:ascii="Roboto" w:eastAsia="Times New Roman" w:hAnsi="Roboto" w:cs="Arial"/>
           <w:b/>
           <w:bCs/>
           <w:sz w:val="52"/>
           <w:szCs w:val="52"/>
+          <w:lang w:eastAsia="en-IN"/>
+        </w:rPr>
+      </w:pPr>
+      <w:r>
+        <w:rPr>
+          <w:rFonts w:ascii="Roboto" w:hAnsi="Roboto" w:cs="Arial"/>
+          <w:b/>
+          <w:bCs/>
+          <w:sz w:val="52"/>
+          <w:szCs w:val="52"/>
+        </w:rPr>
+        <w:br w:type="page"/>
+      </w:r>
+    </w:p>
+    <w:p>
+      <w:pPr>
+        <w:pStyle w:val="NormalWeb"/>
+        <w:shd w:val="clear" w:color="auto" w:fill="FFFFFF"/>
+        <w:spacing w:before="0" w:beforeAutospacing="0" w:after="390" w:afterAutospacing="0" w:line="390" w:lineRule="atLeast"/>
+        <w:jc w:val="both"/>
+        <w:rPr>
+          <w:rFonts w:ascii="Bahnschrift" w:hAnsi="Bahnschrift" w:cs="Arial"/>
+          <w:b/>
+          <w:color w:val="000000" w:themeColor="text1"/>
+          <w:sz w:val="72"/>
+          <w:szCs w:val="72"/>
+          <w14:shadow w14:blurRad="38100" w14:dist="19050" w14:dir="2700000" w14:sx="100000" w14:sy="100000" w14:kx="0" w14:ky="0" w14:algn="tl">
+            <w14:schemeClr w14:val="dk1">
+              <w14:alpha w14:val="60000"/>
+            </w14:schemeClr>
+          </w14:shadow>
+          <w14:textOutline w14:w="0" w14:cap="flat" w14:cmpd="sng" w14:algn="ctr">
+            <w14:noFill/>
+            <w14:prstDash w14:val="solid"/>
+            <w14:round/>
+          </w14:textOutline>
+        </w:rPr>
+      </w:pPr>
+      <w:r>
+        <w:rPr>
+          <w:rFonts w:ascii="Bahnschrift" w:hAnsi="Bahnschrift" w:cs="Arial"/>
+          <w:b/>
+          <w:color w:val="000000" w:themeColor="text1"/>
+          <w:sz w:val="72"/>
+          <w:szCs w:val="72"/>
+          <w14:shadow w14:blurRad="38100" w14:dist="19050" w14:dir="2700000" w14:sx="100000" w14:sy="100000" w14:kx="0" w14:ky="0" w14:algn="tl">
+            <w14:schemeClr w14:val="dk1">
+              <w14:alpha w14:val="60000"/>
+            </w14:schemeClr>
+          </w14:shadow>
+          <w14:textOutline w14:w="0" w14:cap="flat" w14:cmpd="sng" w14:algn="ctr">
+            <w14:noFill/>
+            <w14:prstDash w14:val="solid"/>
+            <w14:round/>
+          </w14:textOutline>
+        </w:rPr>
+        <w:lastRenderedPageBreak/>
+        <w:t>Insights on Superstore India</w:t>
+      </w:r>
+    </w:p>
+    <w:p>
+      <w:pPr>
+        <w:pStyle w:val="NormalWeb"/>
+        <w:shd w:val="clear" w:color="auto" w:fill="FFFFFF"/>
+        <w:spacing w:before="0" w:beforeAutospacing="0" w:after="390" w:afterAutospacing="0" w:line="390" w:lineRule="atLeast"/>
+        <w:jc w:val="center"/>
+        <w:rPr>
+          <w:rFonts w:ascii="Bahnschrift" w:hAnsi="Bahnschrift" w:cs="Arial"/>
+          <w:b/>
+          <w:bCs/>
+          <w:sz w:val="56"/>
+          <w:szCs w:val="56"/>
+        </w:rPr>
+      </w:pPr>
+    </w:p>
+    <w:p>
+      <w:pPr>
+        <w:pStyle w:val="NormalWeb"/>
+        <w:shd w:val="clear" w:color="auto" w:fill="FFFFFF"/>
+        <w:spacing w:before="0" w:beforeAutospacing="0" w:after="390" w:afterAutospacing="0" w:line="390" w:lineRule="atLeast"/>
+        <w:jc w:val="both"/>
+        <w:rPr>
+          <w:rFonts w:ascii="Bahnschrift" w:hAnsi="Bahnschrift" w:cs="Arial"/>
+          <w:b/>
+          <w:bCs/>
+          <w:sz w:val="44"/>
+          <w:szCs w:val="44"/>
+        </w:rPr>
+      </w:pPr>
+      <w:r>
+        <w:rPr>
+          <w:rFonts w:ascii="Bahnschrift" w:hAnsi="Bahnschrift" w:cs="Arial"/>
+          <w:b/>
+          <w:bCs/>
+          <w:sz w:val="44"/>
+          <w:szCs w:val="44"/>
+        </w:rPr>
+        <w:t>Executive Summary Dashboard</w:t>
+      </w:r>
+    </w:p>
+    <w:p>
+      <w:pPr>
+        <w:pStyle w:val="NormalWeb"/>
+        <w:shd w:val="clear" w:color="auto" w:fill="FFFFFF"/>
+        <w:spacing w:before="0" w:beforeAutospacing="0" w:after="390" w:afterAutospacing="0" w:line="390" w:lineRule="atLeast"/>
+        <w:jc w:val="both"/>
+        <w:rPr>
+          <w:rFonts w:ascii="Bahnschrift" w:hAnsi="Bahnschrift" w:cs="Arial"/>
+          <w:b/>
+          <w:bCs/>
+          <w:sz w:val="56"/>
+          <w:szCs w:val="56"/>
+        </w:rPr>
+      </w:pPr>
+    </w:p>
+    <w:p>
+      <w:pPr>
+        <w:pStyle w:val="NormalWeb"/>
+        <w:numPr>
+          <w:ilvl w:val="0"/>
+          <w:numId w:val="12"/>
+        </w:numPr>
+        <w:shd w:val="clear" w:color="auto" w:fill="FFFFFF"/>
+        <w:spacing w:before="0" w:beforeAutospacing="0" w:after="390" w:afterAutospacing="0" w:line="390" w:lineRule="atLeast"/>
+        <w:jc w:val="both"/>
+        <w:rPr>
+          <w:rFonts w:ascii="Roboto" w:hAnsi="Roboto" w:cs="Arial"/>
+          <w:b/>
+          <w:bCs/>
+        </w:rPr>
+      </w:pPr>
+      <w:r>
+        <w:rPr>
+          <w:rFonts w:ascii="Roboto" w:hAnsi="Roboto" w:cs="Arial"/>
+          <w:b/>
+          <w:bCs/>
+        </w:rPr>
+        <w:t xml:space="preserve">After plotting the data using a Symbol Map and a Bar chart, </w:t>
+      </w:r>
+      <w:r>
+        <w:rPr>
+          <w:rFonts w:ascii="Roboto" w:hAnsi="Roboto" w:cs="Arial"/>
+          <w:b/>
+          <w:bCs/>
+        </w:rPr>
+        <w:t>it can be easily said that the state with the highest number of sales is Uttar Pradesh as it is the largest state in India.</w:t>
+      </w:r>
+    </w:p>
+    <w:p>
+      <w:pPr>
+        <w:pStyle w:val="NormalWeb"/>
+        <w:numPr>
+          <w:ilvl w:val="0"/>
+          <w:numId w:val="12"/>
+        </w:numPr>
+        <w:shd w:val="clear" w:color="auto" w:fill="FFFFFF"/>
+        <w:spacing w:before="0" w:beforeAutospacing="0" w:after="390" w:afterAutospacing="0" w:line="390" w:lineRule="atLeast"/>
+        <w:jc w:val="both"/>
+        <w:rPr>
+          <w:rFonts w:ascii="Roboto" w:hAnsi="Roboto" w:cs="Arial"/>
+          <w:b/>
+          <w:bCs/>
+        </w:rPr>
+      </w:pPr>
+      <w:r>
+        <w:rPr>
+          <w:rFonts w:ascii="Roboto" w:hAnsi="Roboto" w:cs="Arial"/>
+          <w:b/>
+          <w:bCs/>
+        </w:rPr>
+        <w:t>The state with the least number of sales is Sikkim with the number 56.</w:t>
+      </w:r>
+    </w:p>
+    <w:p>
+      <w:pPr>
+        <w:pStyle w:val="NormalWeb"/>
+        <w:numPr>
+          <w:ilvl w:val="0"/>
+          <w:numId w:val="12"/>
+        </w:numPr>
+        <w:shd w:val="clear" w:color="auto" w:fill="FFFFFF"/>
+        <w:spacing w:before="0" w:beforeAutospacing="0" w:after="390" w:afterAutospacing="0" w:line="390" w:lineRule="atLeast"/>
+        <w:jc w:val="both"/>
+        <w:rPr>
+          <w:rFonts w:ascii="Roboto" w:hAnsi="Roboto" w:cs="Arial"/>
+          <w:b/>
+          <w:bCs/>
+        </w:rPr>
+      </w:pPr>
+      <w:r>
+        <w:rPr>
+          <w:rFonts w:ascii="Roboto" w:hAnsi="Roboto" w:cs="Arial"/>
+          <w:b/>
+          <w:bCs/>
+        </w:rPr>
+        <w:t>Daman and Diu, Dadra and Nagar Haveli didn’t have any sales whatsoever.</w:t>
+      </w:r>
+    </w:p>
+    <w:p>
+      <w:pPr>
+        <w:pStyle w:val="NormalWeb"/>
+        <w:numPr>
+          <w:ilvl w:val="0"/>
+          <w:numId w:val="12"/>
+        </w:numPr>
+        <w:shd w:val="clear" w:color="auto" w:fill="FFFFFF"/>
+        <w:spacing w:before="0" w:beforeAutospacing="0" w:after="390" w:afterAutospacing="0" w:line="390" w:lineRule="atLeast"/>
+        <w:jc w:val="both"/>
+        <w:rPr>
+          <w:rFonts w:ascii="Roboto" w:hAnsi="Roboto" w:cs="Arial"/>
+          <w:b/>
+          <w:bCs/>
+        </w:rPr>
+      </w:pPr>
+      <w:r>
+        <w:rPr>
+          <w:rFonts w:ascii="Roboto" w:hAnsi="Roboto" w:cs="Arial"/>
+          <w:b/>
+          <w:bCs/>
+        </w:rPr>
+        <w:t xml:space="preserve">From the Pie Chart in sheet no. 3, it can be clearly observed that the Eastern region has the highest profit </w:t>
+      </w:r>
+      <w:proofErr w:type="gramStart"/>
+      <w:r>
+        <w:rPr>
+          <w:rFonts w:ascii="Roboto" w:hAnsi="Roboto" w:cs="Arial"/>
+          <w:b/>
+          <w:bCs/>
+        </w:rPr>
+        <w:t>and also</w:t>
+      </w:r>
+      <w:proofErr w:type="gramEnd"/>
+      <w:r>
+        <w:rPr>
+          <w:rFonts w:ascii="Roboto" w:hAnsi="Roboto" w:cs="Arial"/>
+          <w:b/>
+          <w:bCs/>
+        </w:rPr>
+        <w:t xml:space="preserve"> has the highest number of sales. Whereas the </w:t>
+      </w:r>
+      <w:proofErr w:type="gramStart"/>
+      <w:r>
+        <w:rPr>
+          <w:rFonts w:ascii="Roboto" w:hAnsi="Roboto" w:cs="Arial"/>
+          <w:b/>
+          <w:bCs/>
+        </w:rPr>
+        <w:t>North Eastern</w:t>
+      </w:r>
+      <w:proofErr w:type="gramEnd"/>
+      <w:r>
+        <w:rPr>
+          <w:rFonts w:ascii="Roboto" w:hAnsi="Roboto" w:cs="Arial"/>
+          <w:b/>
+          <w:bCs/>
+        </w:rPr>
+        <w:t xml:space="preserve"> region as the least profit with lowest number of sales in the country.</w:t>
+      </w:r>
+    </w:p>
+    <w:p>
+      <w:pPr>
+        <w:pStyle w:val="NormalWeb"/>
+        <w:numPr>
+          <w:ilvl w:val="0"/>
+          <w:numId w:val="12"/>
+        </w:numPr>
+        <w:shd w:val="clear" w:color="auto" w:fill="FFFFFF"/>
+        <w:spacing w:before="0" w:beforeAutospacing="0" w:after="390" w:afterAutospacing="0" w:line="390" w:lineRule="atLeast"/>
+        <w:jc w:val="both"/>
+        <w:rPr>
+          <w:rFonts w:ascii="Roboto" w:hAnsi="Roboto" w:cs="Arial"/>
+          <w:b/>
+          <w:bCs/>
+        </w:rPr>
+      </w:pPr>
+      <w:r>
+        <w:rPr>
+          <w:rFonts w:ascii="Roboto" w:hAnsi="Roboto" w:cs="Arial"/>
+          <w:b/>
+          <w:bCs/>
+        </w:rPr>
+        <w:t>As observed from the sheets 4&amp;5, we get the clear insights that Uttar Pradesh has the highest quantity of goods and hence has the highest number of sales.</w:t>
+      </w:r>
+    </w:p>
+    <w:p>
+      <w:pPr>
+        <w:pStyle w:val="NormalWeb"/>
+        <w:numPr>
+          <w:ilvl w:val="0"/>
+          <w:numId w:val="12"/>
+        </w:numPr>
+        <w:shd w:val="clear" w:color="auto" w:fill="FFFFFF"/>
+        <w:spacing w:before="0" w:beforeAutospacing="0" w:after="390" w:afterAutospacing="0" w:line="390" w:lineRule="atLeast"/>
+        <w:jc w:val="both"/>
+        <w:rPr>
+          <w:rFonts w:ascii="Roboto" w:hAnsi="Roboto" w:cs="Arial"/>
+          <w:b/>
+          <w:bCs/>
+        </w:rPr>
+      </w:pPr>
+      <w:r>
+        <w:rPr>
+          <w:rFonts w:ascii="Roboto" w:hAnsi="Roboto" w:cs="Arial"/>
+          <w:b/>
+          <w:bCs/>
+        </w:rPr>
+        <w:t xml:space="preserve">Same goes for the state with the lowest quantity of goods and the lowest number of sales, </w:t>
+      </w:r>
+      <w:proofErr w:type="spellStart"/>
+      <w:r>
+        <w:rPr>
+          <w:rFonts w:ascii="Roboto" w:hAnsi="Roboto" w:cs="Arial"/>
+          <w:b/>
+          <w:bCs/>
+        </w:rPr>
+        <w:t>i.e</w:t>
+      </w:r>
+      <w:proofErr w:type="spellEnd"/>
+      <w:r>
+        <w:rPr>
+          <w:rFonts w:ascii="Roboto" w:hAnsi="Roboto" w:cs="Arial"/>
+          <w:b/>
+          <w:bCs/>
+        </w:rPr>
+        <w:t xml:space="preserve"> Sikkim.</w:t>
+      </w:r>
+    </w:p>
+    <w:p>
+      <w:pPr>
+        <w:pStyle w:val="NormalWeb"/>
+        <w:shd w:val="clear" w:color="auto" w:fill="FFFFFF"/>
+        <w:spacing w:before="0" w:beforeAutospacing="0" w:after="390" w:afterAutospacing="0" w:line="390" w:lineRule="atLeast"/>
+        <w:ind w:left="360"/>
+        <w:jc w:val="both"/>
+        <w:rPr>
+          <w:rFonts w:ascii="Roboto" w:hAnsi="Roboto" w:cs="Arial"/>
+          <w:b/>
+          <w:bCs/>
         </w:rPr>
       </w:pPr>
     </w:p>
@@ -3436,6 +3713,119 @@
     </w:lvl>
   </w:abstractNum>
   <w:abstractNum w:abstractNumId="4" w15:restartNumberingAfterBreak="0">
+    <w:nsid w:val="30A73C2A"/>
+    <w:multiLevelType w:val="hybridMultilevel"/>
+    <w:tmpl w:val="BC103CBA"/>
+    <w:lvl w:ilvl="0" w:tplc="40090001">
+      <w:start w:val="1"/>
+      <w:numFmt w:val="bullet"/>
+      <w:lvlText w:val=""/>
+      <w:lvlJc w:val="left"/>
+      <w:pPr>
+        <w:ind w:left="720" w:hanging="360"/>
+      </w:pPr>
+      <w:rPr>
+        <w:rFonts w:ascii="Symbol" w:hAnsi="Symbol" w:hint="default"/>
+      </w:rPr>
+    </w:lvl>
+    <w:lvl w:ilvl="1" w:tplc="40090003" w:tentative="1">
+      <w:start w:val="1"/>
+      <w:numFmt w:val="bullet"/>
+      <w:lvlText w:val="o"/>
+      <w:lvlJc w:val="left"/>
+      <w:pPr>
+        <w:ind w:left="1440" w:hanging="360"/>
+      </w:pPr>
+      <w:rPr>
+        <w:rFonts w:ascii="Courier New" w:hAnsi="Courier New" w:cs="Courier New" w:hint="default"/>
+      </w:rPr>
+    </w:lvl>
+    <w:lvl w:ilvl="2" w:tplc="40090005" w:tentative="1">
+      <w:start w:val="1"/>
+      <w:numFmt w:val="bullet"/>
+      <w:lvlText w:val=""/>
+      <w:lvlJc w:val="left"/>
+      <w:pPr>
+        <w:ind w:left="2160" w:hanging="360"/>
+      </w:pPr>
+      <w:rPr>
+        <w:rFonts w:ascii="Wingdings" w:hAnsi="Wingdings" w:hint="default"/>
+      </w:rPr>
+    </w:lvl>
+    <w:lvl w:ilvl="3" w:tplc="40090001" w:tentative="1">
+      <w:start w:val="1"/>
+      <w:numFmt w:val="bullet"/>
+      <w:lvlText w:val=""/>
+      <w:lvlJc w:val="left"/>
+      <w:pPr>
+        <w:ind w:left="2880" w:hanging="360"/>
+      </w:pPr>
+      <w:rPr>
+        <w:rFonts w:ascii="Symbol" w:hAnsi="Symbol" w:hint="default"/>
+      </w:rPr>
+    </w:lvl>
+    <w:lvl w:ilvl="4" w:tplc="40090003" w:tentative="1">
+      <w:start w:val="1"/>
+      <w:numFmt w:val="bullet"/>
+      <w:lvlText w:val="o"/>
+      <w:lvlJc w:val="left"/>
+      <w:pPr>
+        <w:ind w:left="3600" w:hanging="360"/>
+      </w:pPr>
+      <w:rPr>
+        <w:rFonts w:ascii="Courier New" w:hAnsi="Courier New" w:cs="Courier New" w:hint="default"/>
+      </w:rPr>
+    </w:lvl>
+    <w:lvl w:ilvl="5" w:tplc="40090005" w:tentative="1">
+      <w:start w:val="1"/>
+      <w:numFmt w:val="bullet"/>
+      <w:lvlText w:val=""/>
+      <w:lvlJc w:val="left"/>
+      <w:pPr>
+        <w:ind w:left="4320" w:hanging="360"/>
+      </w:pPr>
+      <w:rPr>
+        <w:rFonts w:ascii="Wingdings" w:hAnsi="Wingdings" w:hint="default"/>
+      </w:rPr>
+    </w:lvl>
+    <w:lvl w:ilvl="6" w:tplc="40090001" w:tentative="1">
+      <w:start w:val="1"/>
+      <w:numFmt w:val="bullet"/>
+      <w:lvlText w:val=""/>
+      <w:lvlJc w:val="left"/>
+      <w:pPr>
+        <w:ind w:left="5040" w:hanging="360"/>
+      </w:pPr>
+      <w:rPr>
+        <w:rFonts w:ascii="Symbol" w:hAnsi="Symbol" w:hint="default"/>
+      </w:rPr>
+    </w:lvl>
+    <w:lvl w:ilvl="7" w:tplc="40090003" w:tentative="1">
+      <w:start w:val="1"/>
+      <w:numFmt w:val="bullet"/>
+      <w:lvlText w:val="o"/>
+      <w:lvlJc w:val="left"/>
+      <w:pPr>
+        <w:ind w:left="5760" w:hanging="360"/>
+      </w:pPr>
+      <w:rPr>
+        <w:rFonts w:ascii="Courier New" w:hAnsi="Courier New" w:cs="Courier New" w:hint="default"/>
+      </w:rPr>
+    </w:lvl>
+    <w:lvl w:ilvl="8" w:tplc="40090005" w:tentative="1">
+      <w:start w:val="1"/>
+      <w:numFmt w:val="bullet"/>
+      <w:lvlText w:val=""/>
+      <w:lvlJc w:val="left"/>
+      <w:pPr>
+        <w:ind w:left="6480" w:hanging="360"/>
+      </w:pPr>
+      <w:rPr>
+        <w:rFonts w:ascii="Wingdings" w:hAnsi="Wingdings" w:hint="default"/>
+      </w:rPr>
+    </w:lvl>
+  </w:abstractNum>
+  <w:abstractNum w:abstractNumId="5" w15:restartNumberingAfterBreak="0">
     <w:nsid w:val="3DF77097"/>
     <w:multiLevelType w:val="multilevel"/>
     <w:tmpl w:val="40D0D3BC"/>
@@ -3584,7 +3974,7 @@
       </w:rPr>
     </w:lvl>
   </w:abstractNum>
-  <w:abstractNum w:abstractNumId="5" w15:restartNumberingAfterBreak="0">
+  <w:abstractNum w:abstractNumId="6" w15:restartNumberingAfterBreak="0">
     <w:nsid w:val="421E39AC"/>
     <w:multiLevelType w:val="multilevel"/>
     <w:tmpl w:val="743C8406"/>
@@ -3733,7 +4123,7 @@
       </w:rPr>
     </w:lvl>
   </w:abstractNum>
-  <w:abstractNum w:abstractNumId="6" w15:restartNumberingAfterBreak="0">
+  <w:abstractNum w:abstractNumId="7" w15:restartNumberingAfterBreak="0">
     <w:nsid w:val="572D1467"/>
     <w:multiLevelType w:val="hybridMultilevel"/>
     <w:tmpl w:val="5D783EAC"/>
@@ -3822,7 +4212,7 @@
       </w:pPr>
     </w:lvl>
   </w:abstractNum>
-  <w:abstractNum w:abstractNumId="7" w15:restartNumberingAfterBreak="0">
+  <w:abstractNum w:abstractNumId="8" w15:restartNumberingAfterBreak="0">
     <w:nsid w:val="6121085D"/>
     <w:multiLevelType w:val="multilevel"/>
     <w:tmpl w:val="EE221468"/>
@@ -3971,7 +4361,7 @@
       </w:rPr>
     </w:lvl>
   </w:abstractNum>
-  <w:abstractNum w:abstractNumId="8" w15:restartNumberingAfterBreak="0">
+  <w:abstractNum w:abstractNumId="9" w15:restartNumberingAfterBreak="0">
     <w:nsid w:val="6618703E"/>
     <w:multiLevelType w:val="multilevel"/>
     <w:tmpl w:val="729C2DF6"/>
@@ -4120,7 +4510,7 @@
       </w:rPr>
     </w:lvl>
   </w:abstractNum>
-  <w:abstractNum w:abstractNumId="9" w15:restartNumberingAfterBreak="0">
+  <w:abstractNum w:abstractNumId="10" w15:restartNumberingAfterBreak="0">
     <w:nsid w:val="70427365"/>
     <w:multiLevelType w:val="multilevel"/>
     <w:tmpl w:val="612EA616"/>
@@ -4269,7 +4659,7 @@
       </w:rPr>
     </w:lvl>
   </w:abstractNum>
-  <w:abstractNum w:abstractNumId="10" w15:restartNumberingAfterBreak="0">
+  <w:abstractNum w:abstractNumId="11" w15:restartNumberingAfterBreak="0">
     <w:nsid w:val="71FD4083"/>
     <w:multiLevelType w:val="multilevel"/>
     <w:tmpl w:val="54302F32"/>
@@ -4419,37 +4809,40 @@
     </w:lvl>
   </w:abstractNum>
   <w:num w:numId="1" w16cid:durableId="101809444">
-    <w:abstractNumId w:val="6"/>
+    <w:abstractNumId w:val="7"/>
   </w:num>
   <w:num w:numId="2" w16cid:durableId="533932215">
     <w:abstractNumId w:val="2"/>
   </w:num>
   <w:num w:numId="3" w16cid:durableId="768892392">
-    <w:abstractNumId w:val="8"/>
+    <w:abstractNumId w:val="9"/>
   </w:num>
   <w:num w:numId="4" w16cid:durableId="1487934118">
-    <w:abstractNumId w:val="10"/>
+    <w:abstractNumId w:val="11"/>
   </w:num>
   <w:num w:numId="5" w16cid:durableId="712386749">
     <w:abstractNumId w:val="3"/>
   </w:num>
   <w:num w:numId="6" w16cid:durableId="285356342">
-    <w:abstractNumId w:val="7"/>
+    <w:abstractNumId w:val="8"/>
   </w:num>
   <w:num w:numId="7" w16cid:durableId="286130235">
     <w:abstractNumId w:val="1"/>
   </w:num>
   <w:num w:numId="8" w16cid:durableId="273710624">
-    <w:abstractNumId w:val="4"/>
+    <w:abstractNumId w:val="5"/>
   </w:num>
   <w:num w:numId="9" w16cid:durableId="2014985806">
     <w:abstractNumId w:val="0"/>
   </w:num>
   <w:num w:numId="10" w16cid:durableId="2036731640">
-    <w:abstractNumId w:val="5"/>
+    <w:abstractNumId w:val="6"/>
   </w:num>
   <w:num w:numId="11" w16cid:durableId="2056461743">
-    <w:abstractNumId w:val="9"/>
+    <w:abstractNumId w:val="10"/>
+  </w:num>
+  <w:num w:numId="12" w16cid:durableId="194852521">
+    <w:abstractNumId w:val="4"/>
   </w:num>
 </w:numbering>
 </file>
@@ -5515,7 +5908,6 @@
     <w:name w:val="Normal (Web)"/>
     <w:basedOn w:val="Normal"/>
     <w:uiPriority w:val="99"/>
-    <w:semiHidden/>
     <w:unhideWhenUsed/>
     <w:rsid w:val="002C29BE"/>
     <w:pPr>

</xml_diff>

<commit_message>
Product Analysis - 2
</commit_message>
<xml_diff>
--- a/Internship Report.docx
+++ b/Internship Report.docx
@@ -79,11 +79,19 @@
           <w:lang w:val="en-US"/>
         </w:rPr>
       </w:pPr>
-      <w:r>
-        <w:rPr>
-          <w:lang w:val="en-US"/>
-        </w:rPr>
-        <w:t xml:space="preserve">Population : </w:t>
+      <w:proofErr w:type="gramStart"/>
+      <w:r>
+        <w:rPr>
+          <w:lang w:val="en-US"/>
+        </w:rPr>
+        <w:t>Population :</w:t>
+      </w:r>
+      <w:proofErr w:type="gramEnd"/>
+      <w:r>
+        <w:rPr>
+          <w:lang w:val="en-US"/>
+        </w:rPr>
+        <w:t xml:space="preserve"> </w:t>
       </w:r>
       <w:r>
         <w:t>All the members of a group about which you want to draw a conclusion.</w:t>
@@ -340,7 +348,21 @@
         <w:rPr>
           <w:lang w:val="en-US"/>
         </w:rPr>
-        <w:t xml:space="preserve">PUBLISHED SOURCES : </w:t>
+        <w:t xml:space="preserve">PUBLISHED </w:t>
+      </w:r>
+      <w:proofErr w:type="gramStart"/>
+      <w:r>
+        <w:rPr>
+          <w:lang w:val="en-US"/>
+        </w:rPr>
+        <w:t>SOURCES :</w:t>
+      </w:r>
+      <w:proofErr w:type="gramEnd"/>
+      <w:r>
+        <w:rPr>
+          <w:lang w:val="en-US"/>
+        </w:rPr>
+        <w:t xml:space="preserve"> </w:t>
       </w:r>
       <w:r>
         <w:t>Data available in print or in electronic form, including data found on Internet Web sites. Primary data sources are those published by the individual or group that collected the data. Secondary data sources are those compiled from primary sources.</w:t>
@@ -354,19 +376,34 @@
       </w:pPr>
       <w:r>
         <w:lastRenderedPageBreak/>
-        <w:t>Many U.S. federal agencies, including the Census Bureau, publish primary data sources that are available at the Web site www.fedstats.gov. Business news sections of daily newspapers commonly publish secondary source data compiled by business organizations and government agencies</w:t>
-      </w:r>
+        <w:t xml:space="preserve">Many U.S. federal agencies, including the Census Bureau, publish primary data sources that are available at the Web site www.fedstats.gov. Business news sections of daily newspapers commonly publish secondary source data compiled by business organizations and government </w:t>
+      </w:r>
+      <w:proofErr w:type="gramStart"/>
+      <w:r>
+        <w:t>agencies</w:t>
+      </w:r>
+      <w:proofErr w:type="gramEnd"/>
     </w:p>
     <w:p/>
     <w:p>
-      <w:r>
-        <w:t>EXPERIMENTS : T A process that studies the effect on a variable of varying the value(s) of another variable or variables, while keeping all other things equal. A typical experiment contains both a treatment group and a control group. The treatment group consists of those individuals or things that receive the treatment(s) being studied. The control group consists of those individuals or things that do not receive the treatment(s) being studied.</w:t>
+      <w:proofErr w:type="gramStart"/>
+      <w:r>
+        <w:t>EXPERIMENTS :</w:t>
+      </w:r>
+      <w:proofErr w:type="gramEnd"/>
+      <w:r>
+        <w:t xml:space="preserve"> T A process that studies the effect on a variable of varying the value(s) of another variable or variables, while keeping all other things equal. A typical experiment contains both a treatment group and a control group. The treatment group consists of those individuals or things that receive the treatment(s) being studied. The control group consists of those individuals or things that do not receive the treatment(s) being studied.</w:t>
       </w:r>
     </w:p>
     <w:p/>
     <w:p>
-      <w:r>
-        <w:t>SURVEYS : A process that uses questionnaires or similar means to gather values for the responses from a set of participants.</w:t>
+      <w:proofErr w:type="gramStart"/>
+      <w:r>
+        <w:t>SURVEYS :</w:t>
+      </w:r>
+      <w:proofErr w:type="gramEnd"/>
+      <w:r>
+        <w:t xml:space="preserve"> A process that uses questionnaires or similar means to gather values for the responses from a set of participants.</w:t>
       </w:r>
     </w:p>
     <w:p/>
@@ -405,11 +442,19 @@
       </w:pPr>
     </w:p>
     <w:p>
-      <w:r>
-        <w:rPr>
-          <w:lang w:val="en-US"/>
-        </w:rPr>
-        <w:t xml:space="preserve">SAMPLING : </w:t>
+      <w:proofErr w:type="gramStart"/>
+      <w:r>
+        <w:rPr>
+          <w:lang w:val="en-US"/>
+        </w:rPr>
+        <w:t>SAMPLING :</w:t>
+      </w:r>
+      <w:proofErr w:type="gramEnd"/>
+      <w:r>
+        <w:rPr>
+          <w:lang w:val="en-US"/>
+        </w:rPr>
+        <w:t xml:space="preserve"> </w:t>
       </w:r>
       <w:r>
         <w:t>The process by which members of a population are selected for a sample</w:t>
@@ -418,13 +463,29 @@
     <w:p/>
     <w:p>
       <w:r>
-        <w:t>PROBABILITY SMAPLING : T A sampling process that takes into consideration the chance of occurrence of each item being selected. Probability sampling increases your chances that the sample will be representative of the population.</w:t>
+        <w:t xml:space="preserve">PROBABILITY </w:t>
+      </w:r>
+      <w:proofErr w:type="gramStart"/>
+      <w:r>
+        <w:t>SMAPLING :</w:t>
+      </w:r>
+      <w:proofErr w:type="gramEnd"/>
+      <w:r>
+        <w:t xml:space="preserve"> T A sampling process that takes into consideration the chance of occurrence of each item being selected. Probability sampling increases your chances that the sample will be representative of the population.</w:t>
       </w:r>
     </w:p>
     <w:p/>
     <w:p>
       <w:r>
-        <w:t>SIMPLE RANDOM SAMPLING : The probability sampling process in which every individual or item from a population has the same chance of selection as every other individual or item. Every possible sample of a certain size has the same chance of being selected as every other sample that has that size.</w:t>
+        <w:t xml:space="preserve">SIMPLE RANDOM </w:t>
+      </w:r>
+      <w:proofErr w:type="gramStart"/>
+      <w:r>
+        <w:t>SAMPLING :</w:t>
+      </w:r>
+      <w:proofErr w:type="gramEnd"/>
+      <w:r>
+        <w:t xml:space="preserve"> The probability sampling process in which every individual or item from a population has the same chance of selection as every other individual or item. Every possible sample of a certain size has the same chance of being selected as every other sample that has that size.</w:t>
       </w:r>
     </w:p>
     <w:p/>
@@ -442,24 +503,56 @@
           <w:szCs w:val="36"/>
           <w:lang w:val="en-US"/>
         </w:rPr>
-        <w:t xml:space="preserve">SAMPLE SELECTION METHODS : </w:t>
-      </w:r>
-    </w:p>
-    <w:p>
-      <w:pPr>
-        <w:rPr>
-          <w:sz w:val="36"/>
-          <w:szCs w:val="36"/>
-          <w:lang w:val="en-US"/>
-        </w:rPr>
-      </w:pPr>
-    </w:p>
-    <w:p>
-      <w:r>
-        <w:rPr>
-          <w:lang w:val="en-US"/>
-        </w:rPr>
-        <w:t xml:space="preserve">SAMPLING WITH REPLACEMENT : </w:t>
+        <w:t xml:space="preserve">SAMPLE SELECTION </w:t>
+      </w:r>
+      <w:proofErr w:type="gramStart"/>
+      <w:r>
+        <w:rPr>
+          <w:sz w:val="36"/>
+          <w:szCs w:val="36"/>
+          <w:lang w:val="en-US"/>
+        </w:rPr>
+        <w:t>METHODS :</w:t>
+      </w:r>
+      <w:proofErr w:type="gramEnd"/>
+      <w:r>
+        <w:rPr>
+          <w:sz w:val="36"/>
+          <w:szCs w:val="36"/>
+          <w:lang w:val="en-US"/>
+        </w:rPr>
+        <w:t xml:space="preserve"> </w:t>
+      </w:r>
+    </w:p>
+    <w:p>
+      <w:pPr>
+        <w:rPr>
+          <w:sz w:val="36"/>
+          <w:szCs w:val="36"/>
+          <w:lang w:val="en-US"/>
+        </w:rPr>
+      </w:pPr>
+    </w:p>
+    <w:p>
+      <w:r>
+        <w:rPr>
+          <w:lang w:val="en-US"/>
+        </w:rPr>
+        <w:t xml:space="preserve">SAMPLING WITH </w:t>
+      </w:r>
+      <w:proofErr w:type="gramStart"/>
+      <w:r>
+        <w:rPr>
+          <w:lang w:val="en-US"/>
+        </w:rPr>
+        <w:t>REPLACEMENT :</w:t>
+      </w:r>
+      <w:proofErr w:type="gramEnd"/>
+      <w:r>
+        <w:rPr>
+          <w:lang w:val="en-US"/>
+        </w:rPr>
+        <w:t xml:space="preserve"> </w:t>
       </w:r>
       <w:r>
         <w:t>A sampling method in which each selected item is returned to the frame from which it was selected so that it has the same probability of being selected again.</w:t>
@@ -468,7 +561,15 @@
     <w:p/>
     <w:p>
       <w:r>
-        <w:t>SAMPLING WITHOUT REPLCAEMENT : A sampling method in which each selected item is not returned to the frame from which it was selected. Using this technique, an item can be selected no more than one time</w:t>
+        <w:t xml:space="preserve">SAMPLING WITHOUT </w:t>
+      </w:r>
+      <w:proofErr w:type="gramStart"/>
+      <w:r>
+        <w:t>REPLCAEMENT :</w:t>
+      </w:r>
+      <w:proofErr w:type="gramEnd"/>
+      <w:r>
+        <w:t xml:space="preserve"> A sampling method in which each selected item is not returned to the frame from which it was selected. Using this technique, an item can be selected no more than one time</w:t>
       </w:r>
       <w:r>
         <w:t>.</w:t>
@@ -599,8 +700,18 @@
           <w:szCs w:val="36"/>
           <w:lang w:val="en-US"/>
         </w:rPr>
-        <w:t>TWO WAY CROSS CLASSIFICATION TABLE :</w:t>
-      </w:r>
+        <w:t xml:space="preserve">TWO WAY CROSS CLASSIFICATION </w:t>
+      </w:r>
+      <w:proofErr w:type="gramStart"/>
+      <w:r>
+        <w:rPr>
+          <w:sz w:val="36"/>
+          <w:szCs w:val="36"/>
+          <w:lang w:val="en-US"/>
+        </w:rPr>
+        <w:t>TABLE :</w:t>
+      </w:r>
+      <w:proofErr w:type="gramEnd"/>
     </w:p>
     <w:p>
       <w:r>
@@ -622,6 +733,7 @@
       </w:pPr>
     </w:p>
     <w:p>
+      <w:proofErr w:type="gramStart"/>
       <w:r>
         <w:rPr>
           <w:sz w:val="36"/>
@@ -630,6 +742,7 @@
         </w:rPr>
         <w:t>HISTOGRAM :</w:t>
       </w:r>
+      <w:proofErr w:type="gramEnd"/>
       <w:r>
         <w:rPr>
           <w:sz w:val="36"/>
@@ -665,8 +778,18 @@
           <w:szCs w:val="36"/>
           <w:lang w:val="en-US"/>
         </w:rPr>
-        <w:t>THE DOT SCALE DIAGRAM :</w:t>
-      </w:r>
+        <w:t xml:space="preserve">THE DOT SCALE </w:t>
+      </w:r>
+      <w:proofErr w:type="gramStart"/>
+      <w:r>
+        <w:rPr>
+          <w:sz w:val="36"/>
+          <w:szCs w:val="36"/>
+          <w:lang w:val="en-US"/>
+        </w:rPr>
+        <w:t>DIAGRAM :</w:t>
+      </w:r>
+      <w:proofErr w:type="gramEnd"/>
       <w:r>
         <w:rPr>
           <w:sz w:val="36"/>
@@ -791,31 +914,62 @@
           <w:u w:val="single"/>
         </w:rPr>
         <w:lastRenderedPageBreak/>
-        <w:t xml:space="preserve">Descriptive Statistics For Numerical Variables </w:t>
-      </w:r>
-    </w:p>
-    <w:p>
-      <w:pPr>
-        <w:rPr>
-          <w:sz w:val="36"/>
-          <w:szCs w:val="36"/>
-        </w:rPr>
-      </w:pPr>
-    </w:p>
-    <w:p>
-      <w:pPr>
-        <w:rPr>
-          <w:sz w:val="36"/>
-          <w:szCs w:val="36"/>
-        </w:rPr>
-      </w:pPr>
-      <w:r>
-        <w:rPr>
-          <w:sz w:val="36"/>
-          <w:szCs w:val="36"/>
-        </w:rPr>
-        <w:t>The Mean :</w:t>
-      </w:r>
+        <w:t xml:space="preserve">Descriptive Statistics </w:t>
+      </w:r>
+      <w:proofErr w:type="gramStart"/>
+      <w:r>
+        <w:rPr>
+          <w:b/>
+          <w:bCs/>
+          <w:sz w:val="40"/>
+          <w:szCs w:val="40"/>
+          <w:u w:val="single"/>
+        </w:rPr>
+        <w:t>For</w:t>
+      </w:r>
+      <w:proofErr w:type="gramEnd"/>
+      <w:r>
+        <w:rPr>
+          <w:b/>
+          <w:bCs/>
+          <w:sz w:val="40"/>
+          <w:szCs w:val="40"/>
+          <w:u w:val="single"/>
+        </w:rPr>
+        <w:t xml:space="preserve"> Numerical Variables </w:t>
+      </w:r>
+    </w:p>
+    <w:p>
+      <w:pPr>
+        <w:rPr>
+          <w:sz w:val="36"/>
+          <w:szCs w:val="36"/>
+        </w:rPr>
+      </w:pPr>
+    </w:p>
+    <w:p>
+      <w:pPr>
+        <w:rPr>
+          <w:sz w:val="36"/>
+          <w:szCs w:val="36"/>
+        </w:rPr>
+      </w:pPr>
+      <w:r>
+        <w:rPr>
+          <w:sz w:val="36"/>
+          <w:szCs w:val="36"/>
+        </w:rPr>
+        <w:t xml:space="preserve">The </w:t>
+      </w:r>
+      <w:proofErr w:type="gramStart"/>
+      <w:r>
+        <w:rPr>
+          <w:sz w:val="36"/>
+          <w:szCs w:val="36"/>
+        </w:rPr>
+        <w:t>Mean :</w:t>
+      </w:r>
+      <w:proofErr w:type="gramEnd"/>
     </w:p>
     <w:p>
       <w:r>
@@ -829,22 +983,38 @@
     </w:p>
     <w:p>
       <w:r>
-        <w:t>The mean represents a “balance point” in a set of data values, similar to a fulcrum on a seesaw. As the only measure of central tendency that uses all the data values in a sample or population, the mean has one great weakness: individual extreme values can distort the balance point.</w:t>
-      </w:r>
-    </w:p>
-    <w:p>
-      <w:pPr>
-        <w:rPr>
-          <w:sz w:val="36"/>
-          <w:szCs w:val="36"/>
-        </w:rPr>
-      </w:pPr>
-      <w:r>
-        <w:rPr>
-          <w:sz w:val="36"/>
-          <w:szCs w:val="36"/>
-        </w:rPr>
-        <w:t>The Me</w:t>
+        <w:t xml:space="preserve">The mean represents a “balance point” in a set of data values, </w:t>
+      </w:r>
+      <w:proofErr w:type="gramStart"/>
+      <w:r>
+        <w:t>similar to</w:t>
+      </w:r>
+      <w:proofErr w:type="gramEnd"/>
+      <w:r>
+        <w:t xml:space="preserve"> a fulcrum on a seesaw. As the only measure of central tendency that uses all the data values in a sample or population, the mean has one great weakness: individual extreme values can distort the balance point.</w:t>
+      </w:r>
+    </w:p>
+    <w:p>
+      <w:pPr>
+        <w:rPr>
+          <w:sz w:val="36"/>
+          <w:szCs w:val="36"/>
+        </w:rPr>
+      </w:pPr>
+      <w:r>
+        <w:rPr>
+          <w:sz w:val="36"/>
+          <w:szCs w:val="36"/>
+        </w:rPr>
+        <w:t xml:space="preserve">The </w:t>
+      </w:r>
+      <w:proofErr w:type="gramStart"/>
+      <w:r>
+        <w:rPr>
+          <w:sz w:val="36"/>
+          <w:szCs w:val="36"/>
+        </w:rPr>
+        <w:t>Me</w:t>
       </w:r>
       <w:r>
         <w:rPr>
@@ -860,10 +1030,19 @@
         </w:rPr>
         <w:t xml:space="preserve"> :</w:t>
       </w:r>
-    </w:p>
-    <w:p>
-      <w:r>
-        <w:t>The middle value in a set of data values for a variable when the data values have been ordered from lowest to highest value. When the number of data values to be summarized is even, you perform a special calculation to determine the median  because data sets with an even number of values have no natural middle value</w:t>
+      <w:proofErr w:type="gramEnd"/>
+    </w:p>
+    <w:p>
+      <w:r>
+        <w:t xml:space="preserve">The middle value in a set of data values for a variable when the data values have been ordered from lowest to highest value. When the number of data values to be summarized is even, you perform a special calculation to determine the </w:t>
+      </w:r>
+      <w:proofErr w:type="gramStart"/>
+      <w:r>
+        <w:t>median  because</w:t>
+      </w:r>
+      <w:proofErr w:type="gramEnd"/>
+      <w:r>
+        <w:t xml:space="preserve"> data sets with an even number of values have no natural middle value</w:t>
       </w:r>
       <w:r>
         <w:t>.</w:t>
@@ -894,6 +1073,7 @@
         </w:rPr>
         <w:t xml:space="preserve">The </w:t>
       </w:r>
+      <w:proofErr w:type="gramStart"/>
       <w:r>
         <w:rPr>
           <w:sz w:val="36"/>
@@ -908,6 +1088,7 @@
         </w:rPr>
         <w:t xml:space="preserve"> :</w:t>
       </w:r>
+      <w:proofErr w:type="gramEnd"/>
     </w:p>
     <w:p>
       <w:r>
@@ -920,8 +1101,13 @@
       </w:r>
     </w:p>
     <w:p>
-      <w:r>
-        <w:t>Similar to the median, extreme values do not affect the mode; unlike the median, however, the mode can vary much more from sample to sample than the median (or mean). Some sets of data values have no mode—all the unique values appear the same number of times. Other sets of data values can have more than one mode, such as the get-ready times on page 38 in which two modes occur, 39 minutes and 44 minutes, because each of these values appears twice and all other values appear once.</w:t>
+      <w:proofErr w:type="gramStart"/>
+      <w:r>
+        <w:t>Similar to</w:t>
+      </w:r>
+      <w:proofErr w:type="gramEnd"/>
+      <w:r>
+        <w:t xml:space="preserve"> the median, extreme values do not affect the mode; unlike the median, however, the mode can vary much more from sample to sample than the median (or mean). Some sets of data values have no mode—all the unique values appear the same number of times. Other sets of data values can have more than one mode, such as the get-ready times on page 38 in which two modes occur, 39 minutes and 44 minutes, because each of these values appears twice and all other values appear once.</w:t>
       </w:r>
     </w:p>
     <w:p/>
@@ -932,6 +1118,7 @@
           <w:szCs w:val="36"/>
         </w:rPr>
       </w:pPr>
+      <w:proofErr w:type="gramStart"/>
       <w:r>
         <w:rPr>
           <w:sz w:val="36"/>
@@ -946,6 +1133,7 @@
         </w:rPr>
         <w:t xml:space="preserve"> :</w:t>
       </w:r>
+      <w:proofErr w:type="gramEnd"/>
     </w:p>
     <w:p>
       <w:r>
@@ -970,7 +1158,15 @@
       </w:r>
       <w:proofErr w:type="spellEnd"/>
       <w:r>
-        <w:t xml:space="preserve"> 1 2 the third quartile on a standardized test, your score was in the top 25% of all scores. If your score was equal to the third quartile, the 75th percentile, then 25% of all scores were higher and 75% were lower. If you did exceptionally well, and learned that that your score was reported as the 99th percentile, you would know that your score was in the top 1% of all scores (and therefore greater than 99% of all scores)</w:t>
+        <w:t xml:space="preserve"> 1 2 the third quartile on a standardized test, your score was in the top 25% of all scores. If your score was equal to the third quartile, the 75th percentile, then 25% of all scores were higher and 75% were lower. If you did exceptionally </w:t>
+      </w:r>
+      <w:proofErr w:type="gramStart"/>
+      <w:r>
+        <w:t>well, and</w:t>
+      </w:r>
+      <w:proofErr w:type="gramEnd"/>
+      <w:r>
+        <w:t xml:space="preserve"> learned that that your score was reported as the 99th percentile, you would know that your score was in the top 1% of all scores (and therefore greater than 99% of all scores)</w:t>
       </w:r>
       <w:r>
         <w:t>.</w:t>
@@ -1001,7 +1197,15 @@
           <w:sz w:val="36"/>
           <w:szCs w:val="36"/>
         </w:rPr>
-        <w:t>The Range</w:t>
+        <w:t xml:space="preserve">The </w:t>
+      </w:r>
+      <w:proofErr w:type="gramStart"/>
+      <w:r>
+        <w:rPr>
+          <w:sz w:val="36"/>
+          <w:szCs w:val="36"/>
+        </w:rPr>
+        <w:t>Range</w:t>
       </w:r>
       <w:r>
         <w:rPr>
@@ -1010,6 +1214,7 @@
         </w:rPr>
         <w:t xml:space="preserve"> :</w:t>
       </w:r>
+      <w:proofErr w:type="gramEnd"/>
     </w:p>
     <w:p>
       <w:r>
@@ -1018,7 +1223,15 @@
     </w:p>
     <w:p>
       <w:r>
-        <w:t xml:space="preserve"> In most everyday examples, the largest and smallest values are presented and the number that represents their difference is not shown: daily high and low temperatures, stock market 52-week high and low closing prices, best and worst times for timed sporting events.</w:t>
+        <w:t xml:space="preserve"> In most everyday examples, the largest and smallest values are presented and the number that represents their difference is not </w:t>
+      </w:r>
+      <w:proofErr w:type="gramStart"/>
+      <w:r>
+        <w:t>shown:</w:t>
+      </w:r>
+      <w:proofErr w:type="gramEnd"/>
+      <w:r>
+        <w:t xml:space="preserve"> daily high and low temperatures, stock market 52-week high and low closing prices, best and worst times for timed sporting events.</w:t>
       </w:r>
     </w:p>
     <w:p/>
@@ -1044,7 +1257,15 @@
           <w:szCs w:val="36"/>
         </w:rPr>
         <w:lastRenderedPageBreak/>
-        <w:t>The Variance and Standard Deviation</w:t>
+        <w:t xml:space="preserve">The Variance and Standard </w:t>
+      </w:r>
+      <w:proofErr w:type="gramStart"/>
+      <w:r>
+        <w:rPr>
+          <w:sz w:val="36"/>
+          <w:szCs w:val="36"/>
+        </w:rPr>
+        <w:t>Deviation</w:t>
       </w:r>
       <w:r>
         <w:rPr>
@@ -1053,6 +1274,7 @@
         </w:rPr>
         <w:t xml:space="preserve"> :</w:t>
       </w:r>
+      <w:proofErr w:type="gramEnd"/>
     </w:p>
     <w:p>
       <w:pPr>
@@ -1077,7 +1299,23 @@
     </w:p>
     <w:p>
       <w:r>
-        <w:t>The variance and standard deviation help you to know how a set of data values distributes around its mean. For almost all sets of data values, the majority of the values lie within an interval of plus and minus one standard deviation above and below the mean. Therefore, determining the mean and the standard deviation usually helps you define the range in which the majority of the data values occur. The simplest measure of variation might take the difference between each value and the mean and sum these differences. However, by the properties of arithmetic and the definition of mean, the result of such calculations would be zero for every set of data values—not very helpful in comparing one set to another.</w:t>
+        <w:t xml:space="preserve">The variance and standard deviation help you to know how a set of data values distributes around its mean. For almost all sets of data values, </w:t>
+      </w:r>
+      <w:proofErr w:type="gramStart"/>
+      <w:r>
+        <w:t>the majority of</w:t>
+      </w:r>
+      <w:proofErr w:type="gramEnd"/>
+      <w:r>
+        <w:t xml:space="preserve"> the values lie within an interval of plus and minus one standard deviation above and below the mean. Therefore, determining the mean and the standard deviation usually helps you define the range in which </w:t>
+      </w:r>
+      <w:proofErr w:type="gramStart"/>
+      <w:r>
+        <w:t>the majority of</w:t>
+      </w:r>
+      <w:proofErr w:type="gramEnd"/>
+      <w:r>
+        <w:t xml:space="preserve"> the data values occur. The simplest measure of variation might take the difference between each value and the mean and sum these differences. However, by the properties of arithmetic and the definition of mean, the result of such calculations would be zero for every set of data values—not very helpful in comparing one set to another.</w:t>
       </w:r>
     </w:p>
     <w:p>
@@ -1170,7 +1408,25 @@
           <w:sz w:val="22"/>
           <w:szCs w:val="22"/>
         </w:rPr>
-        <w:t xml:space="preserve"> is the foundation of an effective data strategy. According to data architecture definition, it is a framework of models, policies, rules and standards that an organization uses to manage data and its flow through the organization. Within a company, everyone wants data to be easily accessible, to be cleaned up well, and to be updated regularly. </w:t>
+        <w:t xml:space="preserve"> is the foundation of an effective data strategy. According to data architecture definition, it is a framework of models, policies, </w:t>
+      </w:r>
+      <w:proofErr w:type="gramStart"/>
+      <w:r>
+        <w:rPr>
+          <w:rFonts w:ascii="Arial" w:hAnsi="Arial" w:cs="Arial"/>
+          <w:sz w:val="22"/>
+          <w:szCs w:val="22"/>
+        </w:rPr>
+        <w:t>rules</w:t>
+      </w:r>
+      <w:proofErr w:type="gramEnd"/>
+      <w:r>
+        <w:rPr>
+          <w:rFonts w:ascii="Arial" w:hAnsi="Arial" w:cs="Arial"/>
+          <w:sz w:val="22"/>
+          <w:szCs w:val="22"/>
+        </w:rPr>
+        <w:t xml:space="preserve"> and standards that an organization uses to manage data and its flow through the organization. Within a company, everyone wants data to be easily accessible, to be cleaned up well, and to be updated regularly. </w:t>
       </w:r>
       <w:r>
         <w:rPr>
@@ -1302,8 +1558,19 @@
           <w:bCs/>
           <w:color w:val="272C37"/>
         </w:rPr>
-        <w:t>Data Architecture Principles :</w:t>
-      </w:r>
+        <w:t xml:space="preserve">Data Architecture </w:t>
+      </w:r>
+      <w:proofErr w:type="gramStart"/>
+      <w:r>
+        <w:rPr>
+          <w:rFonts w:ascii="Roboto" w:hAnsi="Roboto"/>
+          <w:b/>
+          <w:bCs/>
+          <w:color w:val="272C37"/>
+        </w:rPr>
+        <w:t>Principles :</w:t>
+      </w:r>
+      <w:proofErr w:type="gramEnd"/>
     </w:p>
     <w:p/>
     <w:p>
@@ -1816,37 +2083,35 @@
           <w:rFonts w:ascii="Roboto" w:hAnsi="Roboto"/>
           <w:color w:val="323E48"/>
         </w:rPr>
-        <w:t>Data extraction is the process of collecting or retrieving disparate types of data from a variety of sources, many of which may be poorly organized or completely unstructured. Data Extraction makes it possible to consolidate, process, and refine data so that it can be stored in a centralized location in order to be transformed. These locations may be on-site, cloud-based, or a hybrid of the two.</w:t>
-      </w:r>
-    </w:p>
-    <w:p>
-      <w:pPr>
-        <w:pStyle w:val="NormalWeb"/>
-        <w:shd w:val="clear" w:color="auto" w:fill="FFFFFF"/>
-        <w:spacing w:before="0" w:beforeAutospacing="0" w:after="390" w:afterAutospacing="0" w:line="390" w:lineRule="atLeast"/>
+        <w:t xml:space="preserve">Data extraction is the process of collecting or retrieving disparate types of data from a variety of sources, many of which may be poorly organized or completely unstructured. Data Extraction makes it possible to consolidate, process, and refine data so that it can be stored in a centralized location </w:t>
+      </w:r>
+      <w:proofErr w:type="gramStart"/>
+      <w:r>
         <w:rPr>
           <w:rFonts w:ascii="Roboto" w:hAnsi="Roboto"/>
           <w:color w:val="323E48"/>
         </w:rPr>
-      </w:pPr>
-    </w:p>
-    <w:p>
-      <w:pPr>
-        <w:pStyle w:val="NormalWeb"/>
-        <w:shd w:val="clear" w:color="auto" w:fill="FFFFFF"/>
-        <w:spacing w:before="0" w:beforeAutospacing="0" w:after="390" w:afterAutospacing="0" w:line="390" w:lineRule="atLeast"/>
+        <w:t>in order to</w:t>
+      </w:r>
+      <w:proofErr w:type="gramEnd"/>
+      <w:r>
         <w:rPr>
           <w:rFonts w:ascii="Roboto" w:hAnsi="Roboto"/>
           <w:color w:val="323E48"/>
         </w:rPr>
-      </w:pPr>
-      <w:r>
+        <w:t xml:space="preserve"> be transformed. These locations may be on-site, cloud-based, or a hybrid of the two.</w:t>
+      </w:r>
+    </w:p>
+    <w:p>
+      <w:pPr>
+        <w:pStyle w:val="NormalWeb"/>
+        <w:shd w:val="clear" w:color="auto" w:fill="FFFFFF"/>
+        <w:spacing w:before="0" w:beforeAutospacing="0" w:after="390" w:afterAutospacing="0" w:line="390" w:lineRule="atLeast"/>
         <w:rPr>
           <w:rFonts w:ascii="Roboto" w:hAnsi="Roboto"/>
           <w:color w:val="323E48"/>
         </w:rPr>
-        <w:t>1.Extraction : Data is taken from one or more sources or systems. The extraction locates and identifies relevant data, then prepares it for processing or transformation. Extraction allows many different kinds of data to be combined and ultimately mined for business intelligence.</w:t>
-      </w:r>
+      </w:pPr>
     </w:p>
     <w:p>
       <w:pPr>
@@ -1863,25 +2128,107 @@
           <w:rFonts w:ascii="Roboto" w:hAnsi="Roboto"/>
           <w:color w:val="323E48"/>
         </w:rPr>
-        <w:t>2. Transformation : Once the data has been successfully extracted, it is ready to be refined. During the transformation phase, data is sorted, organized, and cleansed. For example, duplicate entries will be deleted, missing values removed or enriched, and audits will be performed to produce data that is reliable, consistent, and usable.</w:t>
-      </w:r>
-    </w:p>
-    <w:p>
-      <w:pPr>
-        <w:pStyle w:val="NormalWeb"/>
-        <w:shd w:val="clear" w:color="auto" w:fill="FFFFFF"/>
-        <w:spacing w:before="0" w:beforeAutospacing="0" w:after="390" w:afterAutospacing="0" w:line="390" w:lineRule="atLeast"/>
+        <w:t>1.</w:t>
+      </w:r>
+      <w:proofErr w:type="gramStart"/>
+      <w:r>
         <w:rPr>
           <w:rFonts w:ascii="Roboto" w:hAnsi="Roboto"/>
           <w:color w:val="323E48"/>
         </w:rPr>
-      </w:pPr>
+        <w:t>Extraction :</w:t>
+      </w:r>
+      <w:proofErr w:type="gramEnd"/>
       <w:r>
         <w:rPr>
           <w:rFonts w:ascii="Roboto" w:hAnsi="Roboto"/>
           <w:color w:val="323E48"/>
         </w:rPr>
-        <w:t>3. Loading : The transformed,</w:t>
+        <w:t xml:space="preserve"> Data is taken from one or more sources or systems. The extraction locates and identifies relevant data, then prepares it for processing or transformation. Extraction allows </w:t>
+      </w:r>
+      <w:proofErr w:type="gramStart"/>
+      <w:r>
+        <w:rPr>
+          <w:rFonts w:ascii="Roboto" w:hAnsi="Roboto"/>
+          <w:color w:val="323E48"/>
+        </w:rPr>
+        <w:t>many different kinds of</w:t>
+      </w:r>
+      <w:proofErr w:type="gramEnd"/>
+      <w:r>
+        <w:rPr>
+          <w:rFonts w:ascii="Roboto" w:hAnsi="Roboto"/>
+          <w:color w:val="323E48"/>
+        </w:rPr>
+        <w:t xml:space="preserve"> data to be combined and ultimately mined for business intelligence.</w:t>
+      </w:r>
+    </w:p>
+    <w:p>
+      <w:pPr>
+        <w:pStyle w:val="NormalWeb"/>
+        <w:shd w:val="clear" w:color="auto" w:fill="FFFFFF"/>
+        <w:spacing w:before="0" w:beforeAutospacing="0" w:after="390" w:afterAutospacing="0" w:line="390" w:lineRule="atLeast"/>
+        <w:rPr>
+          <w:rFonts w:ascii="Roboto" w:hAnsi="Roboto"/>
+          <w:color w:val="323E48"/>
+        </w:rPr>
+      </w:pPr>
+      <w:r>
+        <w:rPr>
+          <w:rFonts w:ascii="Roboto" w:hAnsi="Roboto"/>
+          <w:color w:val="323E48"/>
+        </w:rPr>
+        <w:t xml:space="preserve">2. </w:t>
+      </w:r>
+      <w:proofErr w:type="gramStart"/>
+      <w:r>
+        <w:rPr>
+          <w:rFonts w:ascii="Roboto" w:hAnsi="Roboto"/>
+          <w:color w:val="323E48"/>
+        </w:rPr>
+        <w:t>Transformation :</w:t>
+      </w:r>
+      <w:proofErr w:type="gramEnd"/>
+      <w:r>
+        <w:rPr>
+          <w:rFonts w:ascii="Roboto" w:hAnsi="Roboto"/>
+          <w:color w:val="323E48"/>
+        </w:rPr>
+        <w:t xml:space="preserve"> Once the data has been successfully extracted, it is ready to be refined. During the transformation phase, data is sorted, organized, and cleansed. For example, duplicate entries will be deleted, missing values removed or enriched, and audits will be performed to produce data that is reliable, consistent, and usable.</w:t>
+      </w:r>
+    </w:p>
+    <w:p>
+      <w:pPr>
+        <w:pStyle w:val="NormalWeb"/>
+        <w:shd w:val="clear" w:color="auto" w:fill="FFFFFF"/>
+        <w:spacing w:before="0" w:beforeAutospacing="0" w:after="390" w:afterAutospacing="0" w:line="390" w:lineRule="atLeast"/>
+        <w:rPr>
+          <w:rFonts w:ascii="Roboto" w:hAnsi="Roboto"/>
+          <w:color w:val="323E48"/>
+        </w:rPr>
+      </w:pPr>
+      <w:r>
+        <w:rPr>
+          <w:rFonts w:ascii="Roboto" w:hAnsi="Roboto"/>
+          <w:color w:val="323E48"/>
+        </w:rPr>
+        <w:t xml:space="preserve">3. </w:t>
+      </w:r>
+      <w:proofErr w:type="gramStart"/>
+      <w:r>
+        <w:rPr>
+          <w:rFonts w:ascii="Roboto" w:hAnsi="Roboto"/>
+          <w:color w:val="323E48"/>
+        </w:rPr>
+        <w:t>Loading :</w:t>
+      </w:r>
+      <w:proofErr w:type="gramEnd"/>
+      <w:r>
+        <w:rPr>
+          <w:rFonts w:ascii="Roboto" w:hAnsi="Roboto"/>
+          <w:color w:val="323E48"/>
+        </w:rPr>
+        <w:t xml:space="preserve"> The transformed,</w:t>
       </w:r>
       <w:r>
         <w:rPr>
@@ -2024,7 +2371,21 @@
         <w:rPr>
           <w:rFonts w:ascii="Roboto" w:hAnsi="Roboto" w:cs="Poppins"/>
         </w:rPr>
-        <w:t xml:space="preserve">Data structuring techniques, in essence, have to do with a system where seemingly random, unstructured data can be taken as input and a number of operations executed on it linearly or non-linearly. These operations are meant to </w:t>
+        <w:t xml:space="preserve">Data structuring techniques, in essence, have to do with a system where seemingly random, unstructured data can be taken as input and </w:t>
+      </w:r>
+      <w:proofErr w:type="gramStart"/>
+      <w:r>
+        <w:rPr>
+          <w:rFonts w:ascii="Roboto" w:hAnsi="Roboto" w:cs="Poppins"/>
+        </w:rPr>
+        <w:t>a number of</w:t>
+      </w:r>
+      <w:proofErr w:type="gramEnd"/>
+      <w:r>
+        <w:rPr>
+          <w:rFonts w:ascii="Roboto" w:hAnsi="Roboto" w:cs="Poppins"/>
+        </w:rPr>
+        <w:t xml:space="preserve"> operations executed on it linearly or non-linearly. These operations are meant to </w:t>
       </w:r>
       <w:proofErr w:type="spellStart"/>
       <w:r>
@@ -2566,7 +2927,35 @@
         <w:rPr>
           <w:rFonts w:ascii="Roboto" w:hAnsi="Roboto" w:cs="Arial"/>
         </w:rPr>
-        <w:t>From the Pie Chart in sheet no. 3, it can be clearly observed that the Eastern region has the highest profit and also has the highest number of sales. Whereas the North Eastern region as the least profit with lowest number of sales in the country.</w:t>
+        <w:t xml:space="preserve">From the Pie Chart in sheet no. 3, it can be clearly observed that the Eastern region has the highest profit </w:t>
+      </w:r>
+      <w:proofErr w:type="gramStart"/>
+      <w:r>
+        <w:rPr>
+          <w:rFonts w:ascii="Roboto" w:hAnsi="Roboto" w:cs="Arial"/>
+        </w:rPr>
+        <w:t>and also</w:t>
+      </w:r>
+      <w:proofErr w:type="gramEnd"/>
+      <w:r>
+        <w:rPr>
+          <w:rFonts w:ascii="Roboto" w:hAnsi="Roboto" w:cs="Arial"/>
+        </w:rPr>
+        <w:t xml:space="preserve"> has the highest number of sales. Whereas the </w:t>
+      </w:r>
+      <w:proofErr w:type="gramStart"/>
+      <w:r>
+        <w:rPr>
+          <w:rFonts w:ascii="Roboto" w:hAnsi="Roboto" w:cs="Arial"/>
+        </w:rPr>
+        <w:t>North Eastern</w:t>
+      </w:r>
+      <w:proofErr w:type="gramEnd"/>
+      <w:r>
+        <w:rPr>
+          <w:rFonts w:ascii="Roboto" w:hAnsi="Roboto" w:cs="Arial"/>
+        </w:rPr>
+        <w:t xml:space="preserve"> region as the least profit with lowest number of sales in the country.</w:t>
       </w:r>
     </w:p>
     <w:p>
@@ -2838,7 +3227,25 @@
           <w:b/>
           <w:bCs/>
         </w:rPr>
-        <w:t xml:space="preserve">at the trend : Number of Sales </w:t>
+        <w:t xml:space="preserve">at the </w:t>
+      </w:r>
+      <w:proofErr w:type="gramStart"/>
+      <w:r>
+        <w:rPr>
+          <w:rFonts w:ascii="Roboto" w:hAnsi="Roboto" w:cs="Arial"/>
+          <w:b/>
+          <w:bCs/>
+        </w:rPr>
+        <w:t>trend :</w:t>
+      </w:r>
+      <w:proofErr w:type="gramEnd"/>
+      <w:r>
+        <w:rPr>
+          <w:rFonts w:ascii="Roboto" w:hAnsi="Roboto" w:cs="Arial"/>
+          <w:b/>
+          <w:bCs/>
+        </w:rPr>
+        <w:t xml:space="preserve"> Number of Sales </w:t>
       </w:r>
       <w:r>
         <w:rPr>
@@ -2893,13 +3300,23 @@
           <w:bCs/>
         </w:rPr>
       </w:pPr>
+      <w:proofErr w:type="gramStart"/>
       <w:r>
         <w:rPr>
           <w:rFonts w:ascii="Roboto" w:hAnsi="Roboto" w:cs="Arial"/>
           <w:b/>
           <w:bCs/>
         </w:rPr>
-        <w:t>However the sub-category Tables shows a difference in this trend.</w:t>
+        <w:t>However</w:t>
+      </w:r>
+      <w:proofErr w:type="gramEnd"/>
+      <w:r>
+        <w:rPr>
+          <w:rFonts w:ascii="Roboto" w:hAnsi="Roboto" w:cs="Arial"/>
+          <w:b/>
+          <w:bCs/>
+        </w:rPr>
+        <w:t xml:space="preserve"> the sub-category Tables shows a difference in this trend.</w:t>
       </w:r>
     </w:p>
     <w:p>
@@ -2923,8 +3340,17 @@
           <w:rFonts w:ascii="Roboto" w:hAnsi="Roboto" w:cs="Arial"/>
           <w:b/>
           <w:bCs/>
-        </w:rPr>
-        <w:t>Tables is the sub-category with the 3</w:t>
+          <w:u w:val="single"/>
+        </w:rPr>
+        <w:t>Tables</w:t>
+      </w:r>
+      <w:r>
+        <w:rPr>
+          <w:rFonts w:ascii="Roboto" w:hAnsi="Roboto" w:cs="Arial"/>
+          <w:b/>
+          <w:bCs/>
+        </w:rPr>
+        <w:t xml:space="preserve"> is the sub-category with the 3</w:t>
       </w:r>
       <w:r>
         <w:rPr>
@@ -2960,10 +3386,180 @@
           <w:bCs/>
         </w:rPr>
       </w:pPr>
+      <w:r>
+        <w:rPr>
+          <w:rFonts w:ascii="Roboto" w:hAnsi="Roboto" w:cs="Arial"/>
+          <w:b/>
+          <w:bCs/>
+          <w:u w:val="single"/>
+        </w:rPr>
+        <w:t xml:space="preserve">Global Troy™ Executive Leather Low-Back </w:t>
+      </w:r>
+      <w:proofErr w:type="spellStart"/>
+      <w:r>
+        <w:rPr>
+          <w:rFonts w:ascii="Roboto" w:hAnsi="Roboto" w:cs="Arial"/>
+          <w:b/>
+          <w:bCs/>
+          <w:u w:val="single"/>
+        </w:rPr>
+        <w:t>Tilter</w:t>
+      </w:r>
+      <w:proofErr w:type="spellEnd"/>
+      <w:r>
+        <w:rPr>
+          <w:rFonts w:ascii="Roboto" w:hAnsi="Roboto" w:cs="Arial"/>
+          <w:b/>
+          <w:bCs/>
+        </w:rPr>
+        <w:t xml:space="preserve"> has the highest profit and it belongs to the category of Furniture.</w:t>
+      </w:r>
     </w:p>
     <w:p>
       <w:pPr>
         <w:pStyle w:val="NormalWeb"/>
+        <w:numPr>
+          <w:ilvl w:val="0"/>
+          <w:numId w:val="13"/>
+        </w:numPr>
+        <w:shd w:val="clear" w:color="auto" w:fill="FFFFFF"/>
+        <w:spacing w:before="0" w:beforeAutospacing="0" w:after="390" w:afterAutospacing="0" w:line="390" w:lineRule="atLeast"/>
+        <w:jc w:val="both"/>
+        <w:rPr>
+          <w:rFonts w:ascii="Roboto" w:hAnsi="Roboto" w:cs="Arial"/>
+          <w:b/>
+          <w:bCs/>
+        </w:rPr>
+      </w:pPr>
+      <w:r>
+        <w:rPr>
+          <w:rFonts w:ascii="Roboto" w:hAnsi="Roboto" w:cs="Arial"/>
+          <w:b/>
+          <w:bCs/>
+          <w:u w:val="single"/>
+        </w:rPr>
+        <w:t xml:space="preserve">GBC </w:t>
+      </w:r>
+      <w:proofErr w:type="spellStart"/>
+      <w:r>
+        <w:rPr>
+          <w:rFonts w:ascii="Roboto" w:hAnsi="Roboto" w:cs="Arial"/>
+          <w:b/>
+          <w:bCs/>
+          <w:u w:val="single"/>
+        </w:rPr>
+        <w:t>DocuBind</w:t>
+      </w:r>
+      <w:proofErr w:type="spellEnd"/>
+      <w:r>
+        <w:rPr>
+          <w:rFonts w:ascii="Roboto" w:hAnsi="Roboto" w:cs="Arial"/>
+          <w:b/>
+          <w:bCs/>
+          <w:u w:val="single"/>
+        </w:rPr>
+        <w:t xml:space="preserve"> 200 Manual Binding Machine</w:t>
+      </w:r>
+      <w:r>
+        <w:rPr>
+          <w:rFonts w:ascii="Roboto" w:hAnsi="Roboto" w:cs="Arial"/>
+          <w:b/>
+          <w:bCs/>
+        </w:rPr>
+        <w:t xml:space="preserve"> has the </w:t>
+      </w:r>
+      <w:r>
+        <w:rPr>
+          <w:rFonts w:ascii="Roboto" w:hAnsi="Roboto" w:cs="Arial"/>
+          <w:b/>
+          <w:bCs/>
+        </w:rPr>
+        <w:t xml:space="preserve">highest profit in the category of </w:t>
+      </w:r>
+      <w:r>
+        <w:rPr>
+          <w:rFonts w:ascii="Roboto" w:hAnsi="Roboto" w:cs="Arial"/>
+          <w:b/>
+          <w:bCs/>
+        </w:rPr>
+        <w:t>Office Supplies</w:t>
+      </w:r>
+      <w:r>
+        <w:rPr>
+          <w:rFonts w:ascii="Roboto" w:hAnsi="Roboto" w:cs="Arial"/>
+          <w:b/>
+          <w:bCs/>
+        </w:rPr>
+        <w:t>.</w:t>
+      </w:r>
+    </w:p>
+    <w:p>
+      <w:pPr>
+        <w:pStyle w:val="NormalWeb"/>
+        <w:numPr>
+          <w:ilvl w:val="0"/>
+          <w:numId w:val="13"/>
+        </w:numPr>
+        <w:shd w:val="clear" w:color="auto" w:fill="FFFFFF"/>
+        <w:spacing w:before="0" w:beforeAutospacing="0" w:after="390" w:afterAutospacing="0" w:line="390" w:lineRule="atLeast"/>
+        <w:jc w:val="both"/>
+        <w:rPr>
+          <w:rFonts w:ascii="Roboto" w:hAnsi="Roboto" w:cs="Arial"/>
+          <w:b/>
+          <w:bCs/>
+        </w:rPr>
+      </w:pPr>
+      <w:r>
+        <w:rPr>
+          <w:rFonts w:ascii="Roboto" w:hAnsi="Roboto" w:cs="Arial"/>
+          <w:b/>
+          <w:bCs/>
+          <w:u w:val="single"/>
+        </w:rPr>
+        <w:t>Hewlett Packard LaserJet 3310 Copier</w:t>
+      </w:r>
+      <w:r>
+        <w:rPr>
+          <w:rFonts w:ascii="Roboto" w:hAnsi="Roboto" w:cs="Arial"/>
+          <w:b/>
+          <w:bCs/>
+        </w:rPr>
+        <w:t xml:space="preserve"> has the highest profit in the category of Technology.</w:t>
+      </w:r>
+    </w:p>
+    <w:p>
+      <w:pPr>
+        <w:pStyle w:val="NormalWeb"/>
+        <w:numPr>
+          <w:ilvl w:val="0"/>
+          <w:numId w:val="13"/>
+        </w:numPr>
+        <w:shd w:val="clear" w:color="auto" w:fill="FFFFFF"/>
+        <w:spacing w:before="0" w:beforeAutospacing="0" w:after="390" w:afterAutospacing="0" w:line="390" w:lineRule="atLeast"/>
+        <w:jc w:val="both"/>
+        <w:rPr>
+          <w:rFonts w:ascii="Roboto" w:hAnsi="Roboto" w:cs="Arial"/>
+          <w:b/>
+          <w:bCs/>
+        </w:rPr>
+      </w:pPr>
+      <w:r>
+        <w:rPr>
+          <w:rFonts w:ascii="Roboto" w:hAnsi="Roboto" w:cs="Arial"/>
+          <w:b/>
+          <w:bCs/>
+          <w:u w:val="single"/>
+        </w:rPr>
+        <w:t>The top 5 products for each of the 3 categories can be see using the Worksheet.</w:t>
+      </w:r>
+    </w:p>
+    <w:p>
+      <w:pPr>
+        <w:pStyle w:val="NormalWeb"/>
+        <w:numPr>
+          <w:ilvl w:val="0"/>
+          <w:numId w:val="13"/>
+        </w:numPr>
         <w:shd w:val="clear" w:color="auto" w:fill="FFFFFF"/>
         <w:spacing w:before="0" w:beforeAutospacing="0" w:after="390" w:afterAutospacing="0" w:line="390" w:lineRule="atLeast"/>
         <w:jc w:val="both"/>

</xml_diff>

<commit_message>
Product Analysis Dashboard Final Commit
</commit_message>
<xml_diff>
--- a/Internship Report.docx
+++ b/Internship Report.docx
@@ -3556,12 +3556,9 @@
     <w:p>
       <w:pPr>
         <w:pStyle w:val="NormalWeb"/>
-        <w:numPr>
-          <w:ilvl w:val="0"/>
-          <w:numId w:val="13"/>
-        </w:numPr>
         <w:shd w:val="clear" w:color="auto" w:fill="FFFFFF"/>
         <w:spacing w:before="0" w:beforeAutospacing="0" w:after="390" w:afterAutospacing="0" w:line="390" w:lineRule="atLeast"/>
+        <w:ind w:left="720"/>
         <w:jc w:val="both"/>
         <w:rPr>
           <w:rFonts w:ascii="Roboto" w:hAnsi="Roboto" w:cs="Arial"/>

</xml_diff>

<commit_message>
Regional Analysis - 1
</commit_message>
<xml_diff>
--- a/Internship Report.docx
+++ b/Internship Report.docx
@@ -79,19 +79,11 @@
           <w:lang w:val="en-US"/>
         </w:rPr>
       </w:pPr>
-      <w:proofErr w:type="gramStart"/>
-      <w:r>
-        <w:rPr>
-          <w:lang w:val="en-US"/>
-        </w:rPr>
-        <w:t>Population :</w:t>
-      </w:r>
-      <w:proofErr w:type="gramEnd"/>
-      <w:r>
-        <w:rPr>
-          <w:lang w:val="en-US"/>
-        </w:rPr>
-        <w:t xml:space="preserve"> </w:t>
+      <w:r>
+        <w:rPr>
+          <w:lang w:val="en-US"/>
+        </w:rPr>
+        <w:t xml:space="preserve">Population : </w:t>
       </w:r>
       <w:r>
         <w:t>All the members of a group about which you want to draw a conclusion.</w:t>
@@ -348,21 +340,7 @@
         <w:rPr>
           <w:lang w:val="en-US"/>
         </w:rPr>
-        <w:t xml:space="preserve">PUBLISHED </w:t>
-      </w:r>
-      <w:proofErr w:type="gramStart"/>
-      <w:r>
-        <w:rPr>
-          <w:lang w:val="en-US"/>
-        </w:rPr>
-        <w:t>SOURCES :</w:t>
-      </w:r>
-      <w:proofErr w:type="gramEnd"/>
-      <w:r>
-        <w:rPr>
-          <w:lang w:val="en-US"/>
-        </w:rPr>
-        <w:t xml:space="preserve"> </w:t>
+        <w:t xml:space="preserve">PUBLISHED SOURCES : </w:t>
       </w:r>
       <w:r>
         <w:t>Data available in print or in electronic form, including data found on Internet Web sites. Primary data sources are those published by the individual or group that collected the data. Secondary data sources are those compiled from primary sources.</w:t>
@@ -376,34 +354,19 @@
       </w:pPr>
       <w:r>
         <w:lastRenderedPageBreak/>
-        <w:t xml:space="preserve">Many U.S. federal agencies, including the Census Bureau, publish primary data sources that are available at the Web site www.fedstats.gov. Business news sections of daily newspapers commonly publish secondary source data compiled by business organizations and government </w:t>
-      </w:r>
-      <w:proofErr w:type="gramStart"/>
-      <w:r>
-        <w:t>agencies</w:t>
-      </w:r>
-      <w:proofErr w:type="gramEnd"/>
+        <w:t>Many U.S. federal agencies, including the Census Bureau, publish primary data sources that are available at the Web site www.fedstats.gov. Business news sections of daily newspapers commonly publish secondary source data compiled by business organizations and government agencies</w:t>
+      </w:r>
     </w:p>
     <w:p/>
     <w:p>
-      <w:proofErr w:type="gramStart"/>
-      <w:r>
-        <w:t>EXPERIMENTS :</w:t>
-      </w:r>
-      <w:proofErr w:type="gramEnd"/>
-      <w:r>
-        <w:t xml:space="preserve"> T A process that studies the effect on a variable of varying the value(s) of another variable or variables, while keeping all other things equal. A typical experiment contains both a treatment group and a control group. The treatment group consists of those individuals or things that receive the treatment(s) being studied. The control group consists of those individuals or things that do not receive the treatment(s) being studied.</w:t>
+      <w:r>
+        <w:t>EXPERIMENTS : T A process that studies the effect on a variable of varying the value(s) of another variable or variables, while keeping all other things equal. A typical experiment contains both a treatment group and a control group. The treatment group consists of those individuals or things that receive the treatment(s) being studied. The control group consists of those individuals or things that do not receive the treatment(s) being studied.</w:t>
       </w:r>
     </w:p>
     <w:p/>
     <w:p>
-      <w:proofErr w:type="gramStart"/>
-      <w:r>
-        <w:t>SURVEYS :</w:t>
-      </w:r>
-      <w:proofErr w:type="gramEnd"/>
-      <w:r>
-        <w:t xml:space="preserve"> A process that uses questionnaires or similar means to gather values for the responses from a set of participants.</w:t>
+      <w:r>
+        <w:t>SURVEYS : A process that uses questionnaires or similar means to gather values for the responses from a set of participants.</w:t>
       </w:r>
     </w:p>
     <w:p/>
@@ -442,19 +405,11 @@
       </w:pPr>
     </w:p>
     <w:p>
-      <w:proofErr w:type="gramStart"/>
-      <w:r>
-        <w:rPr>
-          <w:lang w:val="en-US"/>
-        </w:rPr>
-        <w:t>SAMPLING :</w:t>
-      </w:r>
-      <w:proofErr w:type="gramEnd"/>
-      <w:r>
-        <w:rPr>
-          <w:lang w:val="en-US"/>
-        </w:rPr>
-        <w:t xml:space="preserve"> </w:t>
+      <w:r>
+        <w:rPr>
+          <w:lang w:val="en-US"/>
+        </w:rPr>
+        <w:t xml:space="preserve">SAMPLING : </w:t>
       </w:r>
       <w:r>
         <w:t>The process by which members of a population are selected for a sample</w:t>
@@ -463,29 +418,13 @@
     <w:p/>
     <w:p>
       <w:r>
-        <w:t xml:space="preserve">PROBABILITY </w:t>
-      </w:r>
-      <w:proofErr w:type="gramStart"/>
-      <w:r>
-        <w:t>SMAPLING :</w:t>
-      </w:r>
-      <w:proofErr w:type="gramEnd"/>
-      <w:r>
-        <w:t xml:space="preserve"> T A sampling process that takes into consideration the chance of occurrence of each item being selected. Probability sampling increases your chances that the sample will be representative of the population.</w:t>
+        <w:t>PROBABILITY SMAPLING : T A sampling process that takes into consideration the chance of occurrence of each item being selected. Probability sampling increases your chances that the sample will be representative of the population.</w:t>
       </w:r>
     </w:p>
     <w:p/>
     <w:p>
       <w:r>
-        <w:t xml:space="preserve">SIMPLE RANDOM </w:t>
-      </w:r>
-      <w:proofErr w:type="gramStart"/>
-      <w:r>
-        <w:t>SAMPLING :</w:t>
-      </w:r>
-      <w:proofErr w:type="gramEnd"/>
-      <w:r>
-        <w:t xml:space="preserve"> The probability sampling process in which every individual or item from a population has the same chance of selection as every other individual or item. Every possible sample of a certain size has the same chance of being selected as every other sample that has that size.</w:t>
+        <w:t>SIMPLE RANDOM SAMPLING : The probability sampling process in which every individual or item from a population has the same chance of selection as every other individual or item. Every possible sample of a certain size has the same chance of being selected as every other sample that has that size.</w:t>
       </w:r>
     </w:p>
     <w:p/>
@@ -503,56 +442,24 @@
           <w:szCs w:val="36"/>
           <w:lang w:val="en-US"/>
         </w:rPr>
-        <w:t xml:space="preserve">SAMPLE SELECTION </w:t>
-      </w:r>
-      <w:proofErr w:type="gramStart"/>
-      <w:r>
-        <w:rPr>
-          <w:sz w:val="36"/>
-          <w:szCs w:val="36"/>
-          <w:lang w:val="en-US"/>
-        </w:rPr>
-        <w:t>METHODS :</w:t>
-      </w:r>
-      <w:proofErr w:type="gramEnd"/>
-      <w:r>
-        <w:rPr>
-          <w:sz w:val="36"/>
-          <w:szCs w:val="36"/>
-          <w:lang w:val="en-US"/>
-        </w:rPr>
-        <w:t xml:space="preserve"> </w:t>
-      </w:r>
-    </w:p>
-    <w:p>
-      <w:pPr>
-        <w:rPr>
-          <w:sz w:val="36"/>
-          <w:szCs w:val="36"/>
-          <w:lang w:val="en-US"/>
-        </w:rPr>
-      </w:pPr>
-    </w:p>
-    <w:p>
-      <w:r>
-        <w:rPr>
-          <w:lang w:val="en-US"/>
-        </w:rPr>
-        <w:t xml:space="preserve">SAMPLING WITH </w:t>
-      </w:r>
-      <w:proofErr w:type="gramStart"/>
-      <w:r>
-        <w:rPr>
-          <w:lang w:val="en-US"/>
-        </w:rPr>
-        <w:t>REPLACEMENT :</w:t>
-      </w:r>
-      <w:proofErr w:type="gramEnd"/>
-      <w:r>
-        <w:rPr>
-          <w:lang w:val="en-US"/>
-        </w:rPr>
-        <w:t xml:space="preserve"> </w:t>
+        <w:t xml:space="preserve">SAMPLE SELECTION METHODS : </w:t>
+      </w:r>
+    </w:p>
+    <w:p>
+      <w:pPr>
+        <w:rPr>
+          <w:sz w:val="36"/>
+          <w:szCs w:val="36"/>
+          <w:lang w:val="en-US"/>
+        </w:rPr>
+      </w:pPr>
+    </w:p>
+    <w:p>
+      <w:r>
+        <w:rPr>
+          <w:lang w:val="en-US"/>
+        </w:rPr>
+        <w:t xml:space="preserve">SAMPLING WITH REPLACEMENT : </w:t>
       </w:r>
       <w:r>
         <w:t>A sampling method in which each selected item is returned to the frame from which it was selected so that it has the same probability of being selected again.</w:t>
@@ -561,15 +468,7 @@
     <w:p/>
     <w:p>
       <w:r>
-        <w:t xml:space="preserve">SAMPLING WITHOUT </w:t>
-      </w:r>
-      <w:proofErr w:type="gramStart"/>
-      <w:r>
-        <w:t>REPLCAEMENT :</w:t>
-      </w:r>
-      <w:proofErr w:type="gramEnd"/>
-      <w:r>
-        <w:t xml:space="preserve"> A sampling method in which each selected item is not returned to the frame from which it was selected. Using this technique, an item can be selected no more than one time</w:t>
+        <w:t>SAMPLING WITHOUT REPLCAEMENT : A sampling method in which each selected item is not returned to the frame from which it was selected. Using this technique, an item can be selected no more than one time</w:t>
       </w:r>
       <w:r>
         <w:t>.</w:t>
@@ -700,18 +599,8 @@
           <w:szCs w:val="36"/>
           <w:lang w:val="en-US"/>
         </w:rPr>
-        <w:t xml:space="preserve">TWO WAY CROSS CLASSIFICATION </w:t>
-      </w:r>
-      <w:proofErr w:type="gramStart"/>
-      <w:r>
-        <w:rPr>
-          <w:sz w:val="36"/>
-          <w:szCs w:val="36"/>
-          <w:lang w:val="en-US"/>
-        </w:rPr>
-        <w:t>TABLE :</w:t>
-      </w:r>
-      <w:proofErr w:type="gramEnd"/>
+        <w:t>TWO WAY CROSS CLASSIFICATION TABLE :</w:t>
+      </w:r>
     </w:p>
     <w:p>
       <w:r>
@@ -733,7 +622,6 @@
       </w:pPr>
     </w:p>
     <w:p>
-      <w:proofErr w:type="gramStart"/>
       <w:r>
         <w:rPr>
           <w:sz w:val="36"/>
@@ -742,7 +630,6 @@
         </w:rPr>
         <w:t>HISTOGRAM :</w:t>
       </w:r>
-      <w:proofErr w:type="gramEnd"/>
       <w:r>
         <w:rPr>
           <w:sz w:val="36"/>
@@ -778,18 +665,8 @@
           <w:szCs w:val="36"/>
           <w:lang w:val="en-US"/>
         </w:rPr>
-        <w:t xml:space="preserve">THE DOT SCALE </w:t>
-      </w:r>
-      <w:proofErr w:type="gramStart"/>
-      <w:r>
-        <w:rPr>
-          <w:sz w:val="36"/>
-          <w:szCs w:val="36"/>
-          <w:lang w:val="en-US"/>
-        </w:rPr>
-        <w:t>DIAGRAM :</w:t>
-      </w:r>
-      <w:proofErr w:type="gramEnd"/>
+        <w:t>THE DOT SCALE DIAGRAM :</w:t>
+      </w:r>
       <w:r>
         <w:rPr>
           <w:sz w:val="36"/>
@@ -914,39 +791,95 @@
           <w:u w:val="single"/>
         </w:rPr>
         <w:lastRenderedPageBreak/>
-        <w:t xml:space="preserve">Descriptive Statistics </w:t>
-      </w:r>
-      <w:proofErr w:type="gramStart"/>
-      <w:r>
-        <w:rPr>
-          <w:b/>
-          <w:bCs/>
-          <w:sz w:val="40"/>
-          <w:szCs w:val="40"/>
-          <w:u w:val="single"/>
-        </w:rPr>
-        <w:t>For</w:t>
-      </w:r>
-      <w:proofErr w:type="gramEnd"/>
-      <w:r>
-        <w:rPr>
-          <w:b/>
-          <w:bCs/>
-          <w:sz w:val="40"/>
-          <w:szCs w:val="40"/>
-          <w:u w:val="single"/>
-        </w:rPr>
-        <w:t xml:space="preserve"> Numerical Variables </w:t>
-      </w:r>
-    </w:p>
-    <w:p>
-      <w:pPr>
-        <w:rPr>
-          <w:sz w:val="36"/>
-          <w:szCs w:val="36"/>
-        </w:rPr>
-      </w:pPr>
-    </w:p>
+        <w:t xml:space="preserve">Descriptive Statistics For Numerical Variables </w:t>
+      </w:r>
+    </w:p>
+    <w:p>
+      <w:pPr>
+        <w:rPr>
+          <w:sz w:val="36"/>
+          <w:szCs w:val="36"/>
+        </w:rPr>
+      </w:pPr>
+    </w:p>
+    <w:p>
+      <w:pPr>
+        <w:rPr>
+          <w:sz w:val="36"/>
+          <w:szCs w:val="36"/>
+        </w:rPr>
+      </w:pPr>
+      <w:r>
+        <w:rPr>
+          <w:sz w:val="36"/>
+          <w:szCs w:val="36"/>
+        </w:rPr>
+        <w:t>The Mean :</w:t>
+      </w:r>
+    </w:p>
+    <w:p>
+      <w:r>
+        <w:t>A number equal to the sum of the data values for a variable, divided by the number of data values that were summed.</w:t>
+      </w:r>
+    </w:p>
+    <w:p>
+      <w:r>
+        <w:t>Many sports statistics (including baseball batting averages and football yards per reception), average SAT score for incoming freshmen at a college, average age of the workers in a company, average waiting times at a bank.</w:t>
+      </w:r>
+    </w:p>
+    <w:p>
+      <w:r>
+        <w:t>The mean represents a “balance point” in a set of data values, similar to a fulcrum on a seesaw. As the only measure of central tendency that uses all the data values in a sample or population, the mean has one great weakness: individual extreme values can distort the balance point.</w:t>
+      </w:r>
+    </w:p>
+    <w:p>
+      <w:pPr>
+        <w:rPr>
+          <w:sz w:val="36"/>
+          <w:szCs w:val="36"/>
+        </w:rPr>
+      </w:pPr>
+      <w:r>
+        <w:rPr>
+          <w:sz w:val="36"/>
+          <w:szCs w:val="36"/>
+        </w:rPr>
+        <w:t>The Me</w:t>
+      </w:r>
+      <w:r>
+        <w:rPr>
+          <w:sz w:val="36"/>
+          <w:szCs w:val="36"/>
+        </w:rPr>
+        <w:t>dian</w:t>
+      </w:r>
+      <w:r>
+        <w:rPr>
+          <w:sz w:val="36"/>
+          <w:szCs w:val="36"/>
+        </w:rPr>
+        <w:t xml:space="preserve"> :</w:t>
+      </w:r>
+    </w:p>
+    <w:p>
+      <w:r>
+        <w:t>The middle value in a set of data values for a variable when the data values have been ordered from lowest to highest value. When the number of data values to be summarized is even, you perform a special calculation to determine the median  because data sets with an even number of values have no natural middle value</w:t>
+      </w:r>
+      <w:r>
+        <w:t>.</w:t>
+      </w:r>
+    </w:p>
+    <w:p>
+      <w:r>
+        <w:t>Many economic statistics such as median household income for a region; many marketing statistics such as the median age for buying a consumer product; in education, the established middle point for many standardized tests.</w:t>
+      </w:r>
+    </w:p>
+    <w:p>
+      <w:r>
+        <w:t>The median splits the set of ranked data values into equal-in-numbers parts. Extreme values do not affect the median, making the median a good alternative to the mean when such values occur. When the number of data values to be summarized is even, the median is calculated by taking the mean of the two values closest to the middle, when all values are ranked from lowest to highest. For example, if there were 6 ranked values, you would calculate the mean of the third and fourth values; and if there were 10 ranked values, you would calculate the mean of the fifth and sixth values.</w:t>
+      </w:r>
+    </w:p>
+    <w:p/>
     <w:p>
       <w:pPr>
         <w:rPr>
@@ -961,67 +894,12 @@
         </w:rPr>
         <w:t xml:space="preserve">The </w:t>
       </w:r>
-      <w:proofErr w:type="gramStart"/>
-      <w:r>
-        <w:rPr>
-          <w:sz w:val="36"/>
-          <w:szCs w:val="36"/>
-        </w:rPr>
-        <w:t>Mean :</w:t>
-      </w:r>
-      <w:proofErr w:type="gramEnd"/>
-    </w:p>
-    <w:p>
-      <w:r>
-        <w:t>A number equal to the sum of the data values for a variable, divided by the number of data values that were summed.</w:t>
-      </w:r>
-    </w:p>
-    <w:p>
-      <w:r>
-        <w:t>Many sports statistics (including baseball batting averages and football yards per reception), average SAT score for incoming freshmen at a college, average age of the workers in a company, average waiting times at a bank.</w:t>
-      </w:r>
-    </w:p>
-    <w:p>
-      <w:r>
-        <w:t xml:space="preserve">The mean represents a “balance point” in a set of data values, </w:t>
-      </w:r>
-      <w:proofErr w:type="gramStart"/>
-      <w:r>
-        <w:t>similar to</w:t>
-      </w:r>
-      <w:proofErr w:type="gramEnd"/>
-      <w:r>
-        <w:t xml:space="preserve"> a fulcrum on a seesaw. As the only measure of central tendency that uses all the data values in a sample or population, the mean has one great weakness: individual extreme values can distort the balance point.</w:t>
-      </w:r>
-    </w:p>
-    <w:p>
-      <w:pPr>
-        <w:rPr>
-          <w:sz w:val="36"/>
-          <w:szCs w:val="36"/>
-        </w:rPr>
-      </w:pPr>
-      <w:r>
-        <w:rPr>
-          <w:sz w:val="36"/>
-          <w:szCs w:val="36"/>
-        </w:rPr>
-        <w:t xml:space="preserve">The </w:t>
-      </w:r>
-      <w:proofErr w:type="gramStart"/>
-      <w:r>
-        <w:rPr>
-          <w:sz w:val="36"/>
-          <w:szCs w:val="36"/>
-        </w:rPr>
-        <w:t>Me</w:t>
-      </w:r>
-      <w:r>
-        <w:rPr>
-          <w:sz w:val="36"/>
-          <w:szCs w:val="36"/>
-        </w:rPr>
-        <w:t>dian</w:t>
+      <w:r>
+        <w:rPr>
+          <w:sz w:val="36"/>
+          <w:szCs w:val="36"/>
+        </w:rPr>
+        <w:t>Mode</w:t>
       </w:r>
       <w:r>
         <w:rPr>
@@ -1030,32 +908,20 @@
         </w:rPr>
         <w:t xml:space="preserve"> :</w:t>
       </w:r>
-      <w:proofErr w:type="gramEnd"/>
-    </w:p>
-    <w:p>
-      <w:r>
-        <w:t xml:space="preserve">The middle value in a set of data values for a variable when the data values have been ordered from lowest to highest value. When the number of data values to be summarized is even, you perform a special calculation to determine the </w:t>
-      </w:r>
-      <w:proofErr w:type="gramStart"/>
-      <w:r>
-        <w:t>median  because</w:t>
-      </w:r>
-      <w:proofErr w:type="gramEnd"/>
-      <w:r>
-        <w:t xml:space="preserve"> data sets with an even number of values have no natural middle value</w:t>
-      </w:r>
-      <w:r>
-        <w:t>.</w:t>
-      </w:r>
-    </w:p>
-    <w:p>
-      <w:r>
-        <w:t>Many economic statistics such as median household income for a region; many marketing statistics such as the median age for buying a consumer product; in education, the established middle point for many standardized tests.</w:t>
-      </w:r>
-    </w:p>
-    <w:p>
-      <w:r>
-        <w:t>The median splits the set of ranked data values into equal-in-numbers parts. Extreme values do not affect the median, making the median a good alternative to the mean when such values occur. When the number of data values to be summarized is even, the median is calculated by taking the mean of the two values closest to the middle, when all values are ranked from lowest to highest. For example, if there were 6 ranked values, you would calculate the mean of the third and fourth values; and if there were 10 ranked values, you would calculate the mean of the fifth and sixth values.</w:t>
+    </w:p>
+    <w:p>
+      <w:r>
+        <w:t>The value (or values) in a set of data values for a variable that appears most frequently.</w:t>
+      </w:r>
+    </w:p>
+    <w:p>
+      <w:r>
+        <w:t>The most common score on an exam, the most likely income, the commuting time that occurs most often.</w:t>
+      </w:r>
+    </w:p>
+    <w:p>
+      <w:r>
+        <w:t>Similar to the median, extreme values do not affect the mode; unlike the median, however, the mode can vary much more from sample to sample than the median (or mean). Some sets of data values have no mode—all the unique values appear the same number of times. Other sets of data values can have more than one mode, such as the get-ready times on page 38 in which two modes occur, 39 minutes and 44 minutes, because each of these values appears twice and all other values appear once.</w:t>
       </w:r>
     </w:p>
     <w:p/>
@@ -1071,15 +937,7 @@
           <w:sz w:val="36"/>
           <w:szCs w:val="36"/>
         </w:rPr>
-        <w:t xml:space="preserve">The </w:t>
-      </w:r>
-      <w:proofErr w:type="gramStart"/>
-      <w:r>
-        <w:rPr>
-          <w:sz w:val="36"/>
-          <w:szCs w:val="36"/>
-        </w:rPr>
-        <w:t>Mode</w:t>
+        <w:t>Quartiles</w:t>
       </w:r>
       <w:r>
         <w:rPr>
@@ -1088,52 +946,6 @@
         </w:rPr>
         <w:t xml:space="preserve"> :</w:t>
       </w:r>
-      <w:proofErr w:type="gramEnd"/>
-    </w:p>
-    <w:p>
-      <w:r>
-        <w:t>The value (or values) in a set of data values for a variable that appears most frequently.</w:t>
-      </w:r>
-    </w:p>
-    <w:p>
-      <w:r>
-        <w:t>The most common score on an exam, the most likely income, the commuting time that occurs most often.</w:t>
-      </w:r>
-    </w:p>
-    <w:p>
-      <w:proofErr w:type="gramStart"/>
-      <w:r>
-        <w:t>Similar to</w:t>
-      </w:r>
-      <w:proofErr w:type="gramEnd"/>
-      <w:r>
-        <w:t xml:space="preserve"> the median, extreme values do not affect the mode; unlike the median, however, the mode can vary much more from sample to sample than the median (or mean). Some sets of data values have no mode—all the unique values appear the same number of times. Other sets of data values can have more than one mode, such as the get-ready times on page 38 in which two modes occur, 39 minutes and 44 minutes, because each of these values appears twice and all other values appear once.</w:t>
-      </w:r>
-    </w:p>
-    <w:p/>
-    <w:p>
-      <w:pPr>
-        <w:rPr>
-          <w:sz w:val="36"/>
-          <w:szCs w:val="36"/>
-        </w:rPr>
-      </w:pPr>
-      <w:proofErr w:type="gramStart"/>
-      <w:r>
-        <w:rPr>
-          <w:sz w:val="36"/>
-          <w:szCs w:val="36"/>
-        </w:rPr>
-        <w:t>Quartiles</w:t>
-      </w:r>
-      <w:r>
-        <w:rPr>
-          <w:sz w:val="36"/>
-          <w:szCs w:val="36"/>
-        </w:rPr>
-        <w:t xml:space="preserve"> :</w:t>
-      </w:r>
-      <w:proofErr w:type="gramEnd"/>
     </w:p>
     <w:p>
       <w:r>
@@ -1158,15 +970,7 @@
       </w:r>
       <w:proofErr w:type="spellEnd"/>
       <w:r>
-        <w:t xml:space="preserve"> 1 2 the third quartile on a standardized test, your score was in the top 25% of all scores. If your score was equal to the third quartile, the 75th percentile, then 25% of all scores were higher and 75% were lower. If you did exceptionally </w:t>
-      </w:r>
-      <w:proofErr w:type="gramStart"/>
-      <w:r>
-        <w:t>well, and</w:t>
-      </w:r>
-      <w:proofErr w:type="gramEnd"/>
-      <w:r>
-        <w:t xml:space="preserve"> learned that that your score was reported as the 99th percentile, you would know that your score was in the top 1% of all scores (and therefore greater than 99% of all scores)</w:t>
+        <w:t xml:space="preserve"> 1 2 the third quartile on a standardized test, your score was in the top 25% of all scores. If your score was equal to the third quartile, the 75th percentile, then 25% of all scores were higher and 75% were lower. If you did exceptionally well, and learned that that your score was reported as the 99th percentile, you would know that your score was in the top 1% of all scores (and therefore greater than 99% of all scores)</w:t>
       </w:r>
       <w:r>
         <w:t>.</w:t>
@@ -1197,15 +1001,7 @@
           <w:sz w:val="36"/>
           <w:szCs w:val="36"/>
         </w:rPr>
-        <w:t xml:space="preserve">The </w:t>
-      </w:r>
-      <w:proofErr w:type="gramStart"/>
-      <w:r>
-        <w:rPr>
-          <w:sz w:val="36"/>
-          <w:szCs w:val="36"/>
-        </w:rPr>
-        <w:t>Range</w:t>
+        <w:t>The Range</w:t>
       </w:r>
       <w:r>
         <w:rPr>
@@ -1214,7 +1010,6 @@
         </w:rPr>
         <w:t xml:space="preserve"> :</w:t>
       </w:r>
-      <w:proofErr w:type="gramEnd"/>
     </w:p>
     <w:p>
       <w:r>
@@ -1223,15 +1018,7 @@
     </w:p>
     <w:p>
       <w:r>
-        <w:t xml:space="preserve"> In most everyday examples, the largest and smallest values are presented and the number that represents their difference is not </w:t>
-      </w:r>
-      <w:proofErr w:type="gramStart"/>
-      <w:r>
-        <w:t>shown:</w:t>
-      </w:r>
-      <w:proofErr w:type="gramEnd"/>
-      <w:r>
-        <w:t xml:space="preserve"> daily high and low temperatures, stock market 52-week high and low closing prices, best and worst times for timed sporting events.</w:t>
+        <w:t xml:space="preserve"> In most everyday examples, the largest and smallest values are presented and the number that represents their difference is not shown: daily high and low temperatures, stock market 52-week high and low closing prices, best and worst times for timed sporting events.</w:t>
       </w:r>
     </w:p>
     <w:p/>
@@ -1257,15 +1044,7 @@
           <w:szCs w:val="36"/>
         </w:rPr>
         <w:lastRenderedPageBreak/>
-        <w:t xml:space="preserve">The Variance and Standard </w:t>
-      </w:r>
-      <w:proofErr w:type="gramStart"/>
-      <w:r>
-        <w:rPr>
-          <w:sz w:val="36"/>
-          <w:szCs w:val="36"/>
-        </w:rPr>
-        <w:t>Deviation</w:t>
+        <w:t>The Variance and Standard Deviation</w:t>
       </w:r>
       <w:r>
         <w:rPr>
@@ -1274,7 +1053,6 @@
         </w:rPr>
         <w:t xml:space="preserve"> :</w:t>
       </w:r>
-      <w:proofErr w:type="gramEnd"/>
     </w:p>
     <w:p>
       <w:pPr>
@@ -1299,23 +1077,7 @@
     </w:p>
     <w:p>
       <w:r>
-        <w:t xml:space="preserve">The variance and standard deviation help you to know how a set of data values distributes around its mean. For almost all sets of data values, </w:t>
-      </w:r>
-      <w:proofErr w:type="gramStart"/>
-      <w:r>
-        <w:t>the majority of</w:t>
-      </w:r>
-      <w:proofErr w:type="gramEnd"/>
-      <w:r>
-        <w:t xml:space="preserve"> the values lie within an interval of plus and minus one standard deviation above and below the mean. Therefore, determining the mean and the standard deviation usually helps you define the range in which </w:t>
-      </w:r>
-      <w:proofErr w:type="gramStart"/>
-      <w:r>
-        <w:t>the majority of</w:t>
-      </w:r>
-      <w:proofErr w:type="gramEnd"/>
-      <w:r>
-        <w:t xml:space="preserve"> the data values occur. The simplest measure of variation might take the difference between each value and the mean and sum these differences. However, by the properties of arithmetic and the definition of mean, the result of such calculations would be zero for every set of data values—not very helpful in comparing one set to another.</w:t>
+        <w:t>The variance and standard deviation help you to know how a set of data values distributes around its mean. For almost all sets of data values, the majority of the values lie within an interval of plus and minus one standard deviation above and below the mean. Therefore, determining the mean and the standard deviation usually helps you define the range in which the majority of the data values occur. The simplest measure of variation might take the difference between each value and the mean and sum these differences. However, by the properties of arithmetic and the definition of mean, the result of such calculations would be zero for every set of data values—not very helpful in comparing one set to another.</w:t>
       </w:r>
     </w:p>
     <w:p>
@@ -1408,25 +1170,7 @@
           <w:sz w:val="22"/>
           <w:szCs w:val="22"/>
         </w:rPr>
-        <w:t xml:space="preserve"> is the foundation of an effective data strategy. According to data architecture definition, it is a framework of models, policies, </w:t>
-      </w:r>
-      <w:proofErr w:type="gramStart"/>
-      <w:r>
-        <w:rPr>
-          <w:rFonts w:ascii="Arial" w:hAnsi="Arial" w:cs="Arial"/>
-          <w:sz w:val="22"/>
-          <w:szCs w:val="22"/>
-        </w:rPr>
-        <w:t>rules</w:t>
-      </w:r>
-      <w:proofErr w:type="gramEnd"/>
-      <w:r>
-        <w:rPr>
-          <w:rFonts w:ascii="Arial" w:hAnsi="Arial" w:cs="Arial"/>
-          <w:sz w:val="22"/>
-          <w:szCs w:val="22"/>
-        </w:rPr>
-        <w:t xml:space="preserve"> and standards that an organization uses to manage data and its flow through the organization. Within a company, everyone wants data to be easily accessible, to be cleaned up well, and to be updated regularly. </w:t>
+        <w:t xml:space="preserve"> is the foundation of an effective data strategy. According to data architecture definition, it is a framework of models, policies, rules and standards that an organization uses to manage data and its flow through the organization. Within a company, everyone wants data to be easily accessible, to be cleaned up well, and to be updated regularly. </w:t>
       </w:r>
       <w:r>
         <w:rPr>
@@ -1558,19 +1302,8 @@
           <w:bCs/>
           <w:color w:val="272C37"/>
         </w:rPr>
-        <w:t xml:space="preserve">Data Architecture </w:t>
-      </w:r>
-      <w:proofErr w:type="gramStart"/>
-      <w:r>
-        <w:rPr>
-          <w:rFonts w:ascii="Roboto" w:hAnsi="Roboto"/>
-          <w:b/>
-          <w:bCs/>
-          <w:color w:val="272C37"/>
-        </w:rPr>
-        <w:t>Principles :</w:t>
-      </w:r>
-      <w:proofErr w:type="gramEnd"/>
+        <w:t>Data Architecture Principles :</w:t>
+      </w:r>
     </w:p>
     <w:p/>
     <w:p>
@@ -2083,35 +1816,37 @@
           <w:rFonts w:ascii="Roboto" w:hAnsi="Roboto"/>
           <w:color w:val="323E48"/>
         </w:rPr>
-        <w:t xml:space="preserve">Data extraction is the process of collecting or retrieving disparate types of data from a variety of sources, many of which may be poorly organized or completely unstructured. Data Extraction makes it possible to consolidate, process, and refine data so that it can be stored in a centralized location </w:t>
-      </w:r>
-      <w:proofErr w:type="gramStart"/>
-      <w:r>
+        <w:t>Data extraction is the process of collecting or retrieving disparate types of data from a variety of sources, many of which may be poorly organized or completely unstructured. Data Extraction makes it possible to consolidate, process, and refine data so that it can be stored in a centralized location in order to be transformed. These locations may be on-site, cloud-based, or a hybrid of the two.</w:t>
+      </w:r>
+    </w:p>
+    <w:p>
+      <w:pPr>
+        <w:pStyle w:val="NormalWeb"/>
+        <w:shd w:val="clear" w:color="auto" w:fill="FFFFFF"/>
+        <w:spacing w:before="0" w:beforeAutospacing="0" w:after="390" w:afterAutospacing="0" w:line="390" w:lineRule="atLeast"/>
         <w:rPr>
           <w:rFonts w:ascii="Roboto" w:hAnsi="Roboto"/>
           <w:color w:val="323E48"/>
         </w:rPr>
-        <w:t>in order to</w:t>
-      </w:r>
-      <w:proofErr w:type="gramEnd"/>
-      <w:r>
+      </w:pPr>
+    </w:p>
+    <w:p>
+      <w:pPr>
+        <w:pStyle w:val="NormalWeb"/>
+        <w:shd w:val="clear" w:color="auto" w:fill="FFFFFF"/>
+        <w:spacing w:before="0" w:beforeAutospacing="0" w:after="390" w:afterAutospacing="0" w:line="390" w:lineRule="atLeast"/>
         <w:rPr>
           <w:rFonts w:ascii="Roboto" w:hAnsi="Roboto"/>
           <w:color w:val="323E48"/>
         </w:rPr>
-        <w:t xml:space="preserve"> be transformed. These locations may be on-site, cloud-based, or a hybrid of the two.</w:t>
-      </w:r>
-    </w:p>
-    <w:p>
-      <w:pPr>
-        <w:pStyle w:val="NormalWeb"/>
-        <w:shd w:val="clear" w:color="auto" w:fill="FFFFFF"/>
-        <w:spacing w:before="0" w:beforeAutospacing="0" w:after="390" w:afterAutospacing="0" w:line="390" w:lineRule="atLeast"/>
+      </w:pPr>
+      <w:r>
         <w:rPr>
           <w:rFonts w:ascii="Roboto" w:hAnsi="Roboto"/>
           <w:color w:val="323E48"/>
         </w:rPr>
-      </w:pPr>
+        <w:t>1.Extraction : Data is taken from one or more sources or systems. The extraction locates and identifies relevant data, then prepares it for processing or transformation. Extraction allows many different kinds of data to be combined and ultimately mined for business intelligence.</w:t>
+      </w:r>
     </w:p>
     <w:p>
       <w:pPr>
@@ -2128,107 +1863,25 @@
           <w:rFonts w:ascii="Roboto" w:hAnsi="Roboto"/>
           <w:color w:val="323E48"/>
         </w:rPr>
-        <w:t>1.</w:t>
-      </w:r>
-      <w:proofErr w:type="gramStart"/>
-      <w:r>
+        <w:t>2. Transformation : Once the data has been successfully extracted, it is ready to be refined. During the transformation phase, data is sorted, organized, and cleansed. For example, duplicate entries will be deleted, missing values removed or enriched, and audits will be performed to produce data that is reliable, consistent, and usable.</w:t>
+      </w:r>
+    </w:p>
+    <w:p>
+      <w:pPr>
+        <w:pStyle w:val="NormalWeb"/>
+        <w:shd w:val="clear" w:color="auto" w:fill="FFFFFF"/>
+        <w:spacing w:before="0" w:beforeAutospacing="0" w:after="390" w:afterAutospacing="0" w:line="390" w:lineRule="atLeast"/>
         <w:rPr>
           <w:rFonts w:ascii="Roboto" w:hAnsi="Roboto"/>
           <w:color w:val="323E48"/>
         </w:rPr>
-        <w:t>Extraction :</w:t>
-      </w:r>
-      <w:proofErr w:type="gramEnd"/>
+      </w:pPr>
       <w:r>
         <w:rPr>
           <w:rFonts w:ascii="Roboto" w:hAnsi="Roboto"/>
           <w:color w:val="323E48"/>
         </w:rPr>
-        <w:t xml:space="preserve"> Data is taken from one or more sources or systems. The extraction locates and identifies relevant data, then prepares it for processing or transformation. Extraction allows </w:t>
-      </w:r>
-      <w:proofErr w:type="gramStart"/>
-      <w:r>
-        <w:rPr>
-          <w:rFonts w:ascii="Roboto" w:hAnsi="Roboto"/>
-          <w:color w:val="323E48"/>
-        </w:rPr>
-        <w:t>many different kinds of</w:t>
-      </w:r>
-      <w:proofErr w:type="gramEnd"/>
-      <w:r>
-        <w:rPr>
-          <w:rFonts w:ascii="Roboto" w:hAnsi="Roboto"/>
-          <w:color w:val="323E48"/>
-        </w:rPr>
-        <w:t xml:space="preserve"> data to be combined and ultimately mined for business intelligence.</w:t>
-      </w:r>
-    </w:p>
-    <w:p>
-      <w:pPr>
-        <w:pStyle w:val="NormalWeb"/>
-        <w:shd w:val="clear" w:color="auto" w:fill="FFFFFF"/>
-        <w:spacing w:before="0" w:beforeAutospacing="0" w:after="390" w:afterAutospacing="0" w:line="390" w:lineRule="atLeast"/>
-        <w:rPr>
-          <w:rFonts w:ascii="Roboto" w:hAnsi="Roboto"/>
-          <w:color w:val="323E48"/>
-        </w:rPr>
-      </w:pPr>
-      <w:r>
-        <w:rPr>
-          <w:rFonts w:ascii="Roboto" w:hAnsi="Roboto"/>
-          <w:color w:val="323E48"/>
-        </w:rPr>
-        <w:t xml:space="preserve">2. </w:t>
-      </w:r>
-      <w:proofErr w:type="gramStart"/>
-      <w:r>
-        <w:rPr>
-          <w:rFonts w:ascii="Roboto" w:hAnsi="Roboto"/>
-          <w:color w:val="323E48"/>
-        </w:rPr>
-        <w:t>Transformation :</w:t>
-      </w:r>
-      <w:proofErr w:type="gramEnd"/>
-      <w:r>
-        <w:rPr>
-          <w:rFonts w:ascii="Roboto" w:hAnsi="Roboto"/>
-          <w:color w:val="323E48"/>
-        </w:rPr>
-        <w:t xml:space="preserve"> Once the data has been successfully extracted, it is ready to be refined. During the transformation phase, data is sorted, organized, and cleansed. For example, duplicate entries will be deleted, missing values removed or enriched, and audits will be performed to produce data that is reliable, consistent, and usable.</w:t>
-      </w:r>
-    </w:p>
-    <w:p>
-      <w:pPr>
-        <w:pStyle w:val="NormalWeb"/>
-        <w:shd w:val="clear" w:color="auto" w:fill="FFFFFF"/>
-        <w:spacing w:before="0" w:beforeAutospacing="0" w:after="390" w:afterAutospacing="0" w:line="390" w:lineRule="atLeast"/>
-        <w:rPr>
-          <w:rFonts w:ascii="Roboto" w:hAnsi="Roboto"/>
-          <w:color w:val="323E48"/>
-        </w:rPr>
-      </w:pPr>
-      <w:r>
-        <w:rPr>
-          <w:rFonts w:ascii="Roboto" w:hAnsi="Roboto"/>
-          <w:color w:val="323E48"/>
-        </w:rPr>
-        <w:t xml:space="preserve">3. </w:t>
-      </w:r>
-      <w:proofErr w:type="gramStart"/>
-      <w:r>
-        <w:rPr>
-          <w:rFonts w:ascii="Roboto" w:hAnsi="Roboto"/>
-          <w:color w:val="323E48"/>
-        </w:rPr>
-        <w:t>Loading :</w:t>
-      </w:r>
-      <w:proofErr w:type="gramEnd"/>
-      <w:r>
-        <w:rPr>
-          <w:rFonts w:ascii="Roboto" w:hAnsi="Roboto"/>
-          <w:color w:val="323E48"/>
-        </w:rPr>
-        <w:t xml:space="preserve"> The transformed,</w:t>
+        <w:t>3. Loading : The transformed,</w:t>
       </w:r>
       <w:r>
         <w:rPr>
@@ -2371,21 +2024,7 @@
         <w:rPr>
           <w:rFonts w:ascii="Roboto" w:hAnsi="Roboto" w:cs="Poppins"/>
         </w:rPr>
-        <w:t xml:space="preserve">Data structuring techniques, in essence, have to do with a system where seemingly random, unstructured data can be taken as input and </w:t>
-      </w:r>
-      <w:proofErr w:type="gramStart"/>
-      <w:r>
-        <w:rPr>
-          <w:rFonts w:ascii="Roboto" w:hAnsi="Roboto" w:cs="Poppins"/>
-        </w:rPr>
-        <w:t>a number of</w:t>
-      </w:r>
-      <w:proofErr w:type="gramEnd"/>
-      <w:r>
-        <w:rPr>
-          <w:rFonts w:ascii="Roboto" w:hAnsi="Roboto" w:cs="Poppins"/>
-        </w:rPr>
-        <w:t xml:space="preserve"> operations executed on it linearly or non-linearly. These operations are meant to </w:t>
+        <w:t xml:space="preserve">Data structuring techniques, in essence, have to do with a system where seemingly random, unstructured data can be taken as input and a number of operations executed on it linearly or non-linearly. These operations are meant to </w:t>
       </w:r>
       <w:proofErr w:type="spellStart"/>
       <w:r>
@@ -2927,35 +2566,7 @@
         <w:rPr>
           <w:rFonts w:ascii="Roboto" w:hAnsi="Roboto" w:cs="Arial"/>
         </w:rPr>
-        <w:t xml:space="preserve">From the Pie Chart in sheet no. 3, it can be clearly observed that the Eastern region has the highest profit </w:t>
-      </w:r>
-      <w:proofErr w:type="gramStart"/>
-      <w:r>
-        <w:rPr>
-          <w:rFonts w:ascii="Roboto" w:hAnsi="Roboto" w:cs="Arial"/>
-        </w:rPr>
-        <w:t>and also</w:t>
-      </w:r>
-      <w:proofErr w:type="gramEnd"/>
-      <w:r>
-        <w:rPr>
-          <w:rFonts w:ascii="Roboto" w:hAnsi="Roboto" w:cs="Arial"/>
-        </w:rPr>
-        <w:t xml:space="preserve"> has the highest number of sales. Whereas the </w:t>
-      </w:r>
-      <w:proofErr w:type="gramStart"/>
-      <w:r>
-        <w:rPr>
-          <w:rFonts w:ascii="Roboto" w:hAnsi="Roboto" w:cs="Arial"/>
-        </w:rPr>
-        <w:t>North Eastern</w:t>
-      </w:r>
-      <w:proofErr w:type="gramEnd"/>
-      <w:r>
-        <w:rPr>
-          <w:rFonts w:ascii="Roboto" w:hAnsi="Roboto" w:cs="Arial"/>
-        </w:rPr>
-        <w:t xml:space="preserve"> region as the least profit with lowest number of sales in the country.</w:t>
+        <w:t>From the Pie Chart in sheet no. 3, it can be clearly observed that the Eastern region has the highest profit and also has the highest number of sales. Whereas the North Eastern region as the least profit with lowest number of sales in the country.</w:t>
       </w:r>
     </w:p>
     <w:p>
@@ -3227,25 +2838,7 @@
           <w:b/>
           <w:bCs/>
         </w:rPr>
-        <w:t xml:space="preserve">at the </w:t>
-      </w:r>
-      <w:proofErr w:type="gramStart"/>
-      <w:r>
-        <w:rPr>
-          <w:rFonts w:ascii="Roboto" w:hAnsi="Roboto" w:cs="Arial"/>
-          <w:b/>
-          <w:bCs/>
-        </w:rPr>
-        <w:t>trend :</w:t>
-      </w:r>
-      <w:proofErr w:type="gramEnd"/>
-      <w:r>
-        <w:rPr>
-          <w:rFonts w:ascii="Roboto" w:hAnsi="Roboto" w:cs="Arial"/>
-          <w:b/>
-          <w:bCs/>
-        </w:rPr>
-        <w:t xml:space="preserve"> Number of Sales </w:t>
+        <w:t xml:space="preserve">at the trend : Number of Sales </w:t>
       </w:r>
       <w:r>
         <w:rPr>
@@ -3300,23 +2893,13 @@
           <w:bCs/>
         </w:rPr>
       </w:pPr>
-      <w:proofErr w:type="gramStart"/>
-      <w:r>
-        <w:rPr>
-          <w:rFonts w:ascii="Roboto" w:hAnsi="Roboto" w:cs="Arial"/>
-          <w:b/>
-          <w:bCs/>
-        </w:rPr>
-        <w:t>However</w:t>
-      </w:r>
-      <w:proofErr w:type="gramEnd"/>
-      <w:r>
-        <w:rPr>
-          <w:rFonts w:ascii="Roboto" w:hAnsi="Roboto" w:cs="Arial"/>
-          <w:b/>
-          <w:bCs/>
-        </w:rPr>
-        <w:t xml:space="preserve"> the sub-category Tables shows a difference in this trend.</w:t>
+      <w:r>
+        <w:rPr>
+          <w:rFonts w:ascii="Roboto" w:hAnsi="Roboto" w:cs="Arial"/>
+          <w:b/>
+          <w:bCs/>
+        </w:rPr>
+        <w:t>However the sub-category Tables shows a difference in this trend.</w:t>
       </w:r>
     </w:p>
     <w:p>
@@ -3474,23 +3057,7 @@
           <w:b/>
           <w:bCs/>
         </w:rPr>
-        <w:t xml:space="preserve">highest profit in the category of </w:t>
-      </w:r>
-      <w:r>
-        <w:rPr>
-          <w:rFonts w:ascii="Roboto" w:hAnsi="Roboto" w:cs="Arial"/>
-          <w:b/>
-          <w:bCs/>
-        </w:rPr>
-        <w:t>Office Supplies</w:t>
-      </w:r>
-      <w:r>
-        <w:rPr>
-          <w:rFonts w:ascii="Roboto" w:hAnsi="Roboto" w:cs="Arial"/>
-          <w:b/>
-          <w:bCs/>
-        </w:rPr>
-        <w:t>.</w:t>
+        <w:t>highest profit in the category of Office Supplies.</w:t>
       </w:r>
     </w:p>
     <w:p>
@@ -3548,9 +3115,84 @@
           <w:rFonts w:ascii="Roboto" w:hAnsi="Roboto" w:cs="Arial"/>
           <w:b/>
           <w:bCs/>
+        </w:rPr>
+        <w:t>The top 5 products for each of the 3 categories can be see using the Worksheet.</w:t>
+      </w:r>
+    </w:p>
+    <w:p>
+      <w:pPr>
+        <w:pStyle w:val="NormalWeb"/>
+        <w:numPr>
+          <w:ilvl w:val="0"/>
+          <w:numId w:val="13"/>
+        </w:numPr>
+        <w:shd w:val="clear" w:color="auto" w:fill="FFFFFF"/>
+        <w:spacing w:before="0" w:beforeAutospacing="0" w:after="390" w:afterAutospacing="0" w:line="390" w:lineRule="atLeast"/>
+        <w:jc w:val="both"/>
+        <w:rPr>
+          <w:rFonts w:ascii="Roboto" w:hAnsi="Roboto" w:cs="Arial"/>
+          <w:b/>
+          <w:bCs/>
+        </w:rPr>
+      </w:pPr>
+      <w:r>
+        <w:rPr>
+          <w:rFonts w:ascii="Roboto" w:hAnsi="Roboto" w:cs="Arial"/>
+          <w:b/>
+          <w:bCs/>
           <w:u w:val="single"/>
         </w:rPr>
-        <w:t>The top 5 products for each of the 3 categories can be see using the Worksheet.</w:t>
+        <w:t>Philo</w:t>
+      </w:r>
+      <w:r>
+        <w:rPr>
+          <w:rFonts w:ascii="Roboto" w:hAnsi="Roboto" w:cs="Arial"/>
+          <w:b/>
+          <w:bCs/>
+        </w:rPr>
+        <w:t xml:space="preserve"> is the supplier landing the highest profit.</w:t>
+      </w:r>
+      <w:r>
+        <w:rPr>
+          <w:rFonts w:ascii="Roboto" w:hAnsi="Roboto" w:cs="Arial"/>
+          <w:b/>
+          <w:bCs/>
+          <w:u w:val="single"/>
+        </w:rPr>
+        <w:t xml:space="preserve"> Dalian </w:t>
+      </w:r>
+      <w:r>
+        <w:rPr>
+          <w:rFonts w:ascii="Roboto" w:hAnsi="Roboto" w:cs="Arial"/>
+          <w:b/>
+          <w:bCs/>
+        </w:rPr>
+        <w:t xml:space="preserve">has the highest number of sales. Yet it has the second highest profit amongst the suppliers. </w:t>
+      </w:r>
+      <w:r>
+        <w:rPr>
+          <w:rFonts w:ascii="Roboto" w:hAnsi="Roboto" w:cs="Arial"/>
+          <w:b/>
+          <w:bCs/>
+          <w:u w:val="single"/>
+        </w:rPr>
+        <w:t>Ningbo</w:t>
+      </w:r>
+      <w:r>
+        <w:rPr>
+          <w:rFonts w:ascii="Roboto" w:hAnsi="Roboto" w:cs="Arial"/>
+          <w:b/>
+          <w:bCs/>
+        </w:rPr>
+        <w:t xml:space="preserve"> is the least profitable supplier as it has </w:t>
+      </w:r>
+      <w:r>
+        <w:rPr>
+          <w:rFonts w:ascii="Roboto" w:hAnsi="Roboto" w:cs="Arial"/>
+          <w:b/>
+          <w:bCs/>
+        </w:rPr>
+        <w:t>least profit amongst all the other suppliers.</w:t>
       </w:r>
     </w:p>
     <w:p>
@@ -3564,6 +3206,214 @@
           <w:rFonts w:ascii="Roboto" w:hAnsi="Roboto" w:cs="Arial"/>
           <w:b/>
           <w:bCs/>
+        </w:rPr>
+      </w:pPr>
+    </w:p>
+    <w:p>
+      <w:pPr>
+        <w:pStyle w:val="NormalWeb"/>
+        <w:shd w:val="clear" w:color="auto" w:fill="FFFFFF"/>
+        <w:spacing w:before="0" w:beforeAutospacing="0" w:after="390" w:afterAutospacing="0" w:line="390" w:lineRule="atLeast"/>
+        <w:jc w:val="both"/>
+        <w:rPr>
+          <w:rFonts w:ascii="Bahnschrift" w:hAnsi="Bahnschrift" w:cs="Arial"/>
+          <w:b/>
+          <w:bCs/>
+          <w:sz w:val="44"/>
+          <w:szCs w:val="44"/>
+        </w:rPr>
+      </w:pPr>
+      <w:r>
+        <w:rPr>
+          <w:rFonts w:ascii="Bahnschrift" w:hAnsi="Bahnschrift" w:cs="Arial"/>
+          <w:b/>
+          <w:bCs/>
+          <w:sz w:val="44"/>
+          <w:szCs w:val="44"/>
+        </w:rPr>
+        <w:lastRenderedPageBreak/>
+        <w:t>Regional</w:t>
+      </w:r>
+      <w:r>
+        <w:rPr>
+          <w:rFonts w:ascii="Bahnschrift" w:hAnsi="Bahnschrift" w:cs="Arial"/>
+          <w:b/>
+          <w:bCs/>
+          <w:sz w:val="44"/>
+          <w:szCs w:val="44"/>
+        </w:rPr>
+        <w:t xml:space="preserve"> Analysis</w:t>
+      </w:r>
+      <w:r>
+        <w:rPr>
+          <w:rFonts w:ascii="Bahnschrift" w:hAnsi="Bahnschrift" w:cs="Arial"/>
+          <w:b/>
+          <w:bCs/>
+          <w:sz w:val="44"/>
+          <w:szCs w:val="44"/>
+        </w:rPr>
+        <w:t xml:space="preserve"> Dashboard</w:t>
+      </w:r>
+    </w:p>
+    <w:p>
+      <w:pPr>
+        <w:pStyle w:val="NormalWeb"/>
+        <w:shd w:val="clear" w:color="auto" w:fill="FFFFFF"/>
+        <w:spacing w:before="0" w:beforeAutospacing="0" w:after="390" w:afterAutospacing="0" w:line="390" w:lineRule="atLeast"/>
+        <w:jc w:val="both"/>
+        <w:rPr>
+          <w:rFonts w:ascii="Bahnschrift" w:hAnsi="Bahnschrift" w:cs="Arial"/>
+          <w:b/>
+          <w:bCs/>
+          <w:sz w:val="44"/>
+          <w:szCs w:val="44"/>
+        </w:rPr>
+      </w:pPr>
+    </w:p>
+    <w:p>
+      <w:pPr>
+        <w:pStyle w:val="NormalWeb"/>
+        <w:numPr>
+          <w:ilvl w:val="0"/>
+          <w:numId w:val="13"/>
+        </w:numPr>
+        <w:shd w:val="clear" w:color="auto" w:fill="FFFFFF"/>
+        <w:spacing w:before="0" w:beforeAutospacing="0" w:after="390" w:afterAutospacing="0" w:line="390" w:lineRule="atLeast"/>
+        <w:jc w:val="both"/>
+        <w:rPr>
+          <w:rFonts w:ascii="Roboto" w:hAnsi="Roboto" w:cs="Arial"/>
+          <w:b/>
+          <w:bCs/>
+        </w:rPr>
+      </w:pPr>
+      <w:r>
+        <w:rPr>
+          <w:rFonts w:ascii="Roboto" w:hAnsi="Roboto" w:cs="Arial"/>
+          <w:b/>
+          <w:bCs/>
+        </w:rPr>
+        <w:t>From the first sheet, it can be clearly seen that the Eastern Region of India has the highest number of sales.</w:t>
+      </w:r>
+    </w:p>
+    <w:p>
+      <w:pPr>
+        <w:pStyle w:val="NormalWeb"/>
+        <w:numPr>
+          <w:ilvl w:val="0"/>
+          <w:numId w:val="13"/>
+        </w:numPr>
+        <w:shd w:val="clear" w:color="auto" w:fill="FFFFFF"/>
+        <w:spacing w:before="0" w:beforeAutospacing="0" w:after="390" w:afterAutospacing="0" w:line="390" w:lineRule="atLeast"/>
+        <w:jc w:val="both"/>
+        <w:rPr>
+          <w:rFonts w:ascii="Roboto" w:hAnsi="Roboto" w:cs="Arial"/>
+          <w:b/>
+          <w:bCs/>
+        </w:rPr>
+      </w:pPr>
+      <w:r>
+        <w:rPr>
+          <w:rFonts w:ascii="Roboto" w:hAnsi="Roboto" w:cs="Arial"/>
+          <w:b/>
+          <w:bCs/>
+        </w:rPr>
+        <w:t>The Northeastern region has the least number of sales in the country.</w:t>
+      </w:r>
+    </w:p>
+    <w:p>
+      <w:pPr>
+        <w:pStyle w:val="NormalWeb"/>
+        <w:numPr>
+          <w:ilvl w:val="0"/>
+          <w:numId w:val="13"/>
+        </w:numPr>
+        <w:shd w:val="clear" w:color="auto" w:fill="FFFFFF"/>
+        <w:spacing w:before="0" w:beforeAutospacing="0" w:after="390" w:afterAutospacing="0" w:line="390" w:lineRule="atLeast"/>
+        <w:jc w:val="both"/>
+        <w:rPr>
+          <w:rFonts w:ascii="Roboto" w:hAnsi="Roboto" w:cs="Arial"/>
+          <w:b/>
+          <w:bCs/>
+        </w:rPr>
+      </w:pPr>
+      <w:r>
+        <w:rPr>
+          <w:rFonts w:ascii="Roboto" w:hAnsi="Roboto" w:cs="Arial"/>
+          <w:b/>
+          <w:bCs/>
+        </w:rPr>
+        <w:t>The Eastern Region holds the highest number of orders and also holds the highest profit Margin.</w:t>
+      </w:r>
+    </w:p>
+    <w:p>
+      <w:pPr>
+        <w:pStyle w:val="NormalWeb"/>
+        <w:numPr>
+          <w:ilvl w:val="0"/>
+          <w:numId w:val="13"/>
+        </w:numPr>
+        <w:shd w:val="clear" w:color="auto" w:fill="FFFFFF"/>
+        <w:spacing w:before="0" w:beforeAutospacing="0" w:after="390" w:afterAutospacing="0" w:line="390" w:lineRule="atLeast"/>
+        <w:jc w:val="both"/>
+        <w:rPr>
+          <w:rFonts w:ascii="Roboto" w:hAnsi="Roboto" w:cs="Arial"/>
+          <w:b/>
+          <w:bCs/>
+        </w:rPr>
+      </w:pPr>
+      <w:r>
+        <w:rPr>
+          <w:rFonts w:ascii="Roboto" w:hAnsi="Roboto" w:cs="Arial"/>
+          <w:b/>
+          <w:bCs/>
+        </w:rPr>
+        <w:t>The Northeastern region holds the least number of orders and hence the least profit.</w:t>
+      </w:r>
+    </w:p>
+    <w:p>
+      <w:pPr>
+        <w:pStyle w:val="NormalWeb"/>
+        <w:numPr>
+          <w:ilvl w:val="0"/>
+          <w:numId w:val="13"/>
+        </w:numPr>
+        <w:shd w:val="clear" w:color="auto" w:fill="FFFFFF"/>
+        <w:spacing w:before="0" w:beforeAutospacing="0" w:after="390" w:afterAutospacing="0" w:line="390" w:lineRule="atLeast"/>
+        <w:jc w:val="both"/>
+        <w:rPr>
+          <w:rFonts w:ascii="Roboto" w:hAnsi="Roboto" w:cs="Arial"/>
+          <w:b/>
+          <w:bCs/>
+        </w:rPr>
+      </w:pPr>
+    </w:p>
+    <w:p>
+      <w:pPr>
+        <w:pStyle w:val="NormalWeb"/>
+        <w:shd w:val="clear" w:color="auto" w:fill="FFFFFF"/>
+        <w:spacing w:before="0" w:beforeAutospacing="0" w:after="390" w:afterAutospacing="0" w:line="390" w:lineRule="atLeast"/>
+        <w:jc w:val="both"/>
+        <w:rPr>
+          <w:rFonts w:ascii="Bahnschrift" w:hAnsi="Bahnschrift" w:cs="Arial"/>
+          <w:b/>
+          <w:bCs/>
+          <w:sz w:val="44"/>
+          <w:szCs w:val="44"/>
+        </w:rPr>
+      </w:pPr>
+    </w:p>
+    <w:p>
+      <w:pPr>
+        <w:pStyle w:val="NormalWeb"/>
+        <w:shd w:val="clear" w:color="auto" w:fill="FFFFFF"/>
+        <w:spacing w:before="0" w:beforeAutospacing="0" w:after="390" w:afterAutospacing="0" w:line="390" w:lineRule="atLeast"/>
+        <w:jc w:val="both"/>
+        <w:rPr>
+          <w:rFonts w:ascii="Bahnschrift" w:hAnsi="Bahnschrift" w:cs="Arial"/>
+          <w:b/>
+          <w:bCs/>
+          <w:sz w:val="44"/>
+          <w:szCs w:val="44"/>
         </w:rPr>
       </w:pPr>
     </w:p>

</xml_diff>

<commit_message>
Regional Analysis Final Commit
</commit_message>
<xml_diff>
--- a/Internship Report.docx
+++ b/Internship Report.docx
@@ -170,15 +170,7 @@
         <w:t xml:space="preserve">Variable: </w:t>
       </w:r>
       <w:r>
-        <w:t xml:space="preserve">A characteristic of an item or an individual that will be </w:t>
-      </w:r>
-      <w:proofErr w:type="spellStart"/>
-      <w:r>
-        <w:t>analyzed</w:t>
-      </w:r>
-      <w:proofErr w:type="spellEnd"/>
-      <w:r>
-        <w:t xml:space="preserve"> using statistics.</w:t>
+        <w:t>A characteristic of an item or an individual that will be analyzed using statistics.</w:t>
       </w:r>
     </w:p>
     <w:p>
@@ -278,15 +270,7 @@
     </w:p>
     <w:p>
       <w:r>
-        <w:t xml:space="preserve">The branch of statistics that </w:t>
-      </w:r>
-      <w:proofErr w:type="spellStart"/>
-      <w:r>
-        <w:t>analyzes</w:t>
-      </w:r>
-      <w:proofErr w:type="spellEnd"/>
-      <w:r>
-        <w:t xml:space="preserve"> sample data to draw conclusions about a population.</w:t>
+        <w:t>The branch of statistics that analyzes sample data to draw conclusions about a population.</w:t>
       </w:r>
     </w:p>
     <w:p>
@@ -954,23 +938,7 @@
     </w:p>
     <w:p>
       <w:r>
-        <w:t xml:space="preserve">Quartiles help summarize large sets of data values by allowing you to identify the 25th, 50th, and 75th percentiles. If you scored in 3.1 MEASURES OF CENTRAL TENDENCY 41 interested in </w:t>
-      </w:r>
-      <w:proofErr w:type="spellStart"/>
-      <w:r>
-        <w:t>mathequation</w:t>
-      </w:r>
-      <w:proofErr w:type="spellEnd"/>
-      <w:r>
-        <w:t xml:space="preserve"> blackboard (optional) Using the n symbol previously defined on page 39, you can define the median as: Median ranked value = n + </w:t>
-      </w:r>
-      <w:proofErr w:type="spellStart"/>
-      <w:r>
-        <w:t>th</w:t>
-      </w:r>
-      <w:proofErr w:type="spellEnd"/>
-      <w:r>
-        <w:t xml:space="preserve"> 1 2 the third quartile on a standardized test, your score was in the top 25% of all scores. If your score was equal to the third quartile, the 75th percentile, then 25% of all scores were higher and 75% were lower. If you did exceptionally well, and learned that that your score was reported as the 99th percentile, you would know that your score was in the top 1% of all scores (and therefore greater than 99% of all scores)</w:t>
+        <w:t>Quartiles help summarize large sets of data values by allowing you to identify the 25th, 50th, and 75th percentiles. If you scored in 3.1 MEASURES OF CENTRAL TENDENCY 41 interested in mathequation blackboard (optional) Using the n symbol previously defined on page 39, you can define the median as: Median ranked value = n + th 1 2 the third quartile on a standardized test, your score was in the top 25% of all scores. If your score was equal to the third quartile, the 75th percentile, then 25% of all scores were higher and 75% were lower. If you did exceptionally well, and learned that that your score was reported as the 99th percentile, you would know that your score was in the top 1% of all scores (and therefore greater than 99% of all scores)</w:t>
       </w:r>
       <w:r>
         <w:t>.</w:t>
@@ -1207,25 +1175,7 @@
           <w:sz w:val="22"/>
           <w:szCs w:val="22"/>
         </w:rPr>
-        <w:t xml:space="preserve">A good approach to data architecture is to make it flow from data consumers to data sources, not the other way. The goal is to transform business requirements into data and system requirements. Companies need to have a centralized data architecture that aligns with business processes and provides clarity about all aspects of data. The individual components of data architecture are the outcomes, activities, and </w:t>
-      </w:r>
-      <w:proofErr w:type="spellStart"/>
-      <w:r>
-        <w:rPr>
-          <w:rFonts w:ascii="Arial" w:hAnsi="Arial" w:cs="Arial"/>
-          <w:sz w:val="22"/>
-          <w:szCs w:val="22"/>
-        </w:rPr>
-        <w:t>behaviors</w:t>
-      </w:r>
-      <w:proofErr w:type="spellEnd"/>
-      <w:r>
-        <w:rPr>
-          <w:rFonts w:ascii="Arial" w:hAnsi="Arial" w:cs="Arial"/>
-          <w:sz w:val="22"/>
-          <w:szCs w:val="22"/>
-        </w:rPr>
-        <w:t>. </w:t>
+        <w:t>A good approach to data architecture is to make it flow from data consumers to data sources, not the other way. The goal is to transform business requirements into data and system requirements. Companies need to have a centralized data architecture that aligns with business processes and provides clarity about all aspects of data. The individual components of data architecture are the outcomes, activities, and behaviors. </w:t>
       </w:r>
     </w:p>
     <w:p>
@@ -1401,21 +1351,7 @@
         <w:rPr>
           <w:rFonts w:ascii="Roboto" w:hAnsi="Roboto"/>
         </w:rPr>
-        <w:t xml:space="preserve">Using a Common Vocabulary for data architecture will help users on the same project to collaborate. Shared data assets like product </w:t>
-      </w:r>
-      <w:proofErr w:type="spellStart"/>
-      <w:r>
-        <w:rPr>
-          <w:rFonts w:ascii="Roboto" w:hAnsi="Roboto"/>
-        </w:rPr>
-        <w:t>catalogs</w:t>
-      </w:r>
-      <w:proofErr w:type="spellEnd"/>
-      <w:r>
-        <w:rPr>
-          <w:rFonts w:ascii="Roboto" w:hAnsi="Roboto"/>
-        </w:rPr>
-        <w:t>, fiscal calendar dimensions, etc. must use common vocabulary regardless of the application or business function. Users of such shared data must work from the same core definitions to maintain control of data architecture and data governance. </w:t>
+        <w:t>Using a Common Vocabulary for data architecture will help users on the same project to collaborate. Shared data assets like product catalogs, fiscal calendar dimensions, etc. must use common vocabulary regardless of the application or business function. Users of such shared data must work from the same core definitions to maintain control of data architecture and data governance. </w:t>
       </w:r>
     </w:p>
     <w:p>
@@ -2024,21 +1960,23 @@
         <w:rPr>
           <w:rFonts w:ascii="Roboto" w:hAnsi="Roboto" w:cs="Poppins"/>
         </w:rPr>
-        <w:t xml:space="preserve">Data structuring techniques, in essence, have to do with a system where seemingly random, unstructured data can be taken as input and a number of operations executed on it linearly or non-linearly. These operations are meant to </w:t>
-      </w:r>
-      <w:proofErr w:type="spellStart"/>
-      <w:r>
+        <w:t>Data structuring techniques, in essence, have to do with a system where seemingly random, unstructured data can be taken as input and a number of operations executed on it linearly or non-linearly. These operations are meant to analyze the nature of the data and its importance in the larger scheme of things.</w:t>
+      </w:r>
+    </w:p>
+    <w:p>
+      <w:pPr>
+        <w:pStyle w:val="NormalWeb"/>
+        <w:shd w:val="clear" w:color="auto" w:fill="FFFFFF"/>
+        <w:spacing w:before="0" w:beforeAutospacing="0" w:after="300" w:afterAutospacing="0" w:line="360" w:lineRule="auto"/>
         <w:rPr>
           <w:rFonts w:ascii="Roboto" w:hAnsi="Roboto" w:cs="Poppins"/>
         </w:rPr>
-        <w:t>analyze</w:t>
-      </w:r>
-      <w:proofErr w:type="spellEnd"/>
+      </w:pPr>
       <w:r>
         <w:rPr>
           <w:rFonts w:ascii="Roboto" w:hAnsi="Roboto" w:cs="Poppins"/>
         </w:rPr>
-        <w:t xml:space="preserve"> the nature of the data and its importance in the larger scheme of things.</w:t>
+        <w:t>The system then divides the data into broad categories of information as found by the results of the analysis, and either stores them or sends them on for extra analysis. This extra analysis can be used to break down the data into further sub-categories or nested category trees. During the analysis, some of the data might also be found to be useless and eventually discarded.</w:t>
       </w:r>
     </w:p>
     <w:p>
@@ -2054,37 +1992,7 @@
         <w:rPr>
           <w:rFonts w:ascii="Roboto" w:hAnsi="Roboto" w:cs="Poppins"/>
         </w:rPr>
-        <w:t>The system then divides the data into broad categories of information as found by the results of the analysis, and either stores them or sends them on for extra analysis. This extra analysis can be used to break down the data into further sub-categories or nested category trees. During the analysis, some of the data might also be found to be useless and eventually discarded.</w:t>
-      </w:r>
-    </w:p>
-    <w:p>
-      <w:pPr>
-        <w:pStyle w:val="NormalWeb"/>
-        <w:shd w:val="clear" w:color="auto" w:fill="FFFFFF"/>
-        <w:spacing w:before="0" w:beforeAutospacing="0" w:after="300" w:afterAutospacing="0" w:line="360" w:lineRule="auto"/>
-        <w:rPr>
-          <w:rFonts w:ascii="Roboto" w:hAnsi="Roboto" w:cs="Poppins"/>
-        </w:rPr>
-      </w:pPr>
-      <w:r>
-        <w:rPr>
-          <w:rFonts w:ascii="Roboto" w:hAnsi="Roboto" w:cs="Poppins"/>
-        </w:rPr>
-        <w:t xml:space="preserve">The result of this process is structured, meaningful data that can be further </w:t>
-      </w:r>
-      <w:proofErr w:type="spellStart"/>
-      <w:r>
-        <w:rPr>
-          <w:rFonts w:ascii="Roboto" w:hAnsi="Roboto" w:cs="Poppins"/>
-        </w:rPr>
-        <w:t>analyzed</w:t>
-      </w:r>
-      <w:proofErr w:type="spellEnd"/>
-      <w:r>
-        <w:rPr>
-          <w:rFonts w:ascii="Roboto" w:hAnsi="Roboto" w:cs="Poppins"/>
-        </w:rPr>
-        <w:t xml:space="preserve"> or used directly to gain business insight. The journey from unstructured data to business insight is what the data structuring and processing cycle are all about. Its success often determines the success of the role of data in a particular organization.</w:t>
+        <w:t>The result of this process is structured, meaningful data that can be further analyzed or used directly to gain business insight. The journey from unstructured data to business insight is what the data structuring and processing cycle are all about. Its success often determines the success of the role of data in a particular organization.</w:t>
       </w:r>
     </w:p>
     <w:p>
@@ -2333,29 +2241,7 @@
           <w:szCs w:val="24"/>
           <w:lang w:eastAsia="en-IN"/>
         </w:rPr>
-        <w:t xml:space="preserve">You can add </w:t>
-      </w:r>
-      <w:proofErr w:type="spellStart"/>
-      <w:r>
-        <w:rPr>
-          <w:rFonts w:ascii="Roboto" w:eastAsia="Times New Roman" w:hAnsi="Roboto" w:cs="Times New Roman"/>
-          <w:color w:val="000000"/>
-          <w:sz w:val="24"/>
-          <w:szCs w:val="24"/>
-          <w:lang w:eastAsia="en-IN"/>
-        </w:rPr>
-        <w:t>color</w:t>
-      </w:r>
-      <w:proofErr w:type="spellEnd"/>
-      <w:r>
-        <w:rPr>
-          <w:rFonts w:ascii="Roboto" w:eastAsia="Times New Roman" w:hAnsi="Roboto" w:cs="Times New Roman"/>
-          <w:color w:val="000000"/>
-          <w:sz w:val="24"/>
-          <w:szCs w:val="24"/>
-          <w:lang w:eastAsia="en-IN"/>
-        </w:rPr>
-        <w:t>, modify the font, apply styles, etc. when formatting info. Font Style: The font types are different.</w:t>
+        <w:t>You can add color, modify the font, apply styles, etc. when formatting info. Font Style: The font types are different.</w:t>
       </w:r>
     </w:p>
     <w:p>
@@ -2608,21 +2494,7 @@
         <w:rPr>
           <w:rFonts w:ascii="Roboto" w:hAnsi="Roboto" w:cs="Arial"/>
         </w:rPr>
-        <w:t xml:space="preserve">Same goes for the state with the lowest quantity of goods and the lowest number of sales, </w:t>
-      </w:r>
-      <w:proofErr w:type="spellStart"/>
-      <w:r>
-        <w:rPr>
-          <w:rFonts w:ascii="Roboto" w:hAnsi="Roboto" w:cs="Arial"/>
-        </w:rPr>
-        <w:t>i.e</w:t>
-      </w:r>
-      <w:proofErr w:type="spellEnd"/>
-      <w:r>
-        <w:rPr>
-          <w:rFonts w:ascii="Roboto" w:hAnsi="Roboto" w:cs="Arial"/>
-        </w:rPr>
-        <w:t xml:space="preserve"> Sikkim.</w:t>
+        <w:t>Same goes for the state with the lowest quantity of goods and the lowest number of sales, i.e Sikkim.</w:t>
       </w:r>
     </w:p>
     <w:p>
@@ -2976,19 +2848,8 @@
           <w:bCs/>
           <w:u w:val="single"/>
         </w:rPr>
-        <w:t xml:space="preserve">Global Troy™ Executive Leather Low-Back </w:t>
-      </w:r>
-      <w:proofErr w:type="spellStart"/>
-      <w:r>
-        <w:rPr>
-          <w:rFonts w:ascii="Roboto" w:hAnsi="Roboto" w:cs="Arial"/>
-          <w:b/>
-          <w:bCs/>
-          <w:u w:val="single"/>
-        </w:rPr>
-        <w:t>Tilter</w:t>
-      </w:r>
-      <w:proofErr w:type="spellEnd"/>
+        <w:t>Global Troy™ Executive Leather Low-Back Tilter</w:t>
+      </w:r>
       <w:r>
         <w:rPr>
           <w:rFonts w:ascii="Roboto" w:hAnsi="Roboto" w:cs="Arial"/>
@@ -3021,27 +2882,7 @@
           <w:bCs/>
           <w:u w:val="single"/>
         </w:rPr>
-        <w:t xml:space="preserve">GBC </w:t>
-      </w:r>
-      <w:proofErr w:type="spellStart"/>
-      <w:r>
-        <w:rPr>
-          <w:rFonts w:ascii="Roboto" w:hAnsi="Roboto" w:cs="Arial"/>
-          <w:b/>
-          <w:bCs/>
-          <w:u w:val="single"/>
-        </w:rPr>
-        <w:t>DocuBind</w:t>
-      </w:r>
-      <w:proofErr w:type="spellEnd"/>
-      <w:r>
-        <w:rPr>
-          <w:rFonts w:ascii="Roboto" w:hAnsi="Roboto" w:cs="Arial"/>
-          <w:b/>
-          <w:bCs/>
-          <w:u w:val="single"/>
-        </w:rPr>
-        <w:t xml:space="preserve"> 200 Manual Binding Machine</w:t>
+        <w:t>GBC DocuBind 200 Manual Binding Machine</w:t>
       </w:r>
       <w:r>
         <w:rPr>
@@ -3232,17 +3073,7 @@
           <w:szCs w:val="44"/>
         </w:rPr>
         <w:lastRenderedPageBreak/>
-        <w:t>Regional</w:t>
-      </w:r>
-      <w:r>
-        <w:rPr>
-          <w:rFonts w:ascii="Bahnschrift" w:hAnsi="Bahnschrift" w:cs="Arial"/>
-          <w:b/>
-          <w:bCs/>
-          <w:sz w:val="44"/>
-          <w:szCs w:val="44"/>
-        </w:rPr>
-        <w:t xml:space="preserve"> Analysis</w:t>
+        <w:t>Regional Analysis</w:t>
       </w:r>
       <w:r>
         <w:rPr>
@@ -3379,6 +3210,53 @@
         </w:numPr>
         <w:shd w:val="clear" w:color="auto" w:fill="FFFFFF"/>
         <w:spacing w:before="0" w:beforeAutospacing="0" w:after="390" w:afterAutospacing="0" w:line="390" w:lineRule="atLeast"/>
+        <w:jc w:val="both"/>
+        <w:rPr>
+          <w:rFonts w:ascii="Roboto" w:hAnsi="Roboto" w:cs="Arial"/>
+          <w:b/>
+          <w:bCs/>
+        </w:rPr>
+      </w:pPr>
+      <w:r>
+        <w:rPr>
+          <w:rFonts w:ascii="Roboto" w:hAnsi="Roboto" w:cs="Arial"/>
+          <w:b/>
+          <w:bCs/>
+        </w:rPr>
+        <w:t>From the third sheet, one can clearly see all the regions and their top suppliers/manufacturers.</w:t>
+      </w:r>
+    </w:p>
+    <w:p>
+      <w:pPr>
+        <w:pStyle w:val="NormalWeb"/>
+        <w:numPr>
+          <w:ilvl w:val="0"/>
+          <w:numId w:val="13"/>
+        </w:numPr>
+        <w:shd w:val="clear" w:color="auto" w:fill="FFFFFF"/>
+        <w:spacing w:before="0" w:beforeAutospacing="0" w:after="390" w:afterAutospacing="0" w:line="390" w:lineRule="atLeast"/>
+        <w:jc w:val="both"/>
+        <w:rPr>
+          <w:rFonts w:ascii="Roboto" w:hAnsi="Roboto" w:cs="Arial"/>
+          <w:b/>
+          <w:bCs/>
+        </w:rPr>
+      </w:pPr>
+      <w:r>
+        <w:rPr>
+          <w:rFonts w:ascii="Roboto" w:hAnsi="Roboto" w:cs="Arial"/>
+          <w:b/>
+          <w:bCs/>
+        </w:rPr>
+        <w:t>Hence, one can get a proper idea about the regional sales,profits etc from this dashboard.</w:t>
+      </w:r>
+    </w:p>
+    <w:p>
+      <w:pPr>
+        <w:pStyle w:val="NormalWeb"/>
+        <w:shd w:val="clear" w:color="auto" w:fill="FFFFFF"/>
+        <w:spacing w:before="0" w:beforeAutospacing="0" w:after="390" w:afterAutospacing="0" w:line="390" w:lineRule="atLeast"/>
+        <w:ind w:left="720"/>
         <w:jc w:val="both"/>
         <w:rPr>
           <w:rFonts w:ascii="Roboto" w:hAnsi="Roboto" w:cs="Arial"/>

</xml_diff>